<commit_message>
Fix: typos and comments
</commit_message>
<xml_diff>
--- a/Documentation.docx
+++ b/Documentation.docx
@@ -633,21 +633,12 @@
         </w:rPr>
         <w:t xml:space="preserve">Valid Department are </w:t>
       </w:r>
-      <w:proofErr w:type="spellStart"/>
-      <w:r>
-        <w:rPr>
-          <w:color w:val="000000" w:themeColor="text1"/>
-          <w:sz w:val="28"/>
-        </w:rPr>
-        <w:t>cse</w:t>
-      </w:r>
-      <w:proofErr w:type="spellEnd"/>
-      <w:r>
-        <w:rPr>
-          <w:color w:val="000000" w:themeColor="text1"/>
-          <w:sz w:val="28"/>
-        </w:rPr>
-        <w:t xml:space="preserve">, </w:t>
+      <w:r>
+        <w:rPr>
+          <w:color w:val="000000" w:themeColor="text1"/>
+          <w:sz w:val="28"/>
+        </w:rPr>
+        <w:t xml:space="preserve">cse, </w:t>
       </w:r>
       <w:proofErr w:type="spellStart"/>
       <w:r>
@@ -1269,6 +1260,13 @@
           <w:sz w:val="32"/>
         </w:rPr>
       </w:pPr>
+      <w:r>
+        <w:rPr>
+          <w:color w:val="000000" w:themeColor="text1"/>
+          <w:sz w:val="28"/>
+        </w:rPr>
+        <w:t xml:space="preserve">Required </w:t>
+      </w:r>
       <w:proofErr w:type="gramStart"/>
       <w:r>
         <w:rPr>
@@ -1305,6 +1303,13 @@
         </w:rPr>
         <w:t>Name: String</w:t>
       </w:r>
+      <w:r>
+        <w:rPr>
+          <w:color w:val="000000" w:themeColor="text1"/>
+          <w:sz w:val="28"/>
+        </w:rPr>
+        <w:t xml:space="preserve"> with length between 2 - 70</w:t>
+      </w:r>
     </w:p>
     <w:p>
       <w:pPr>
@@ -1332,23 +1337,7 @@
           <w:color w:val="000000" w:themeColor="text1"/>
           <w:sz w:val="28"/>
         </w:rPr>
-        <w:t xml:space="preserve"> String from the list of </w:t>
-      </w:r>
-      <w:proofErr w:type="spellStart"/>
-      <w:r>
-        <w:rPr>
-          <w:color w:val="000000" w:themeColor="text1"/>
-          <w:sz w:val="28"/>
-        </w:rPr>
-        <w:t>cse</w:t>
-      </w:r>
-      <w:proofErr w:type="spellEnd"/>
-      <w:r>
-        <w:rPr>
-          <w:color w:val="000000" w:themeColor="text1"/>
-          <w:sz w:val="28"/>
-        </w:rPr>
-        <w:t xml:space="preserve">, </w:t>
+        <w:t xml:space="preserve"> String from the list of cse, </w:t>
       </w:r>
       <w:proofErr w:type="spellStart"/>
       <w:r>
@@ -1613,7 +1602,21 @@
           <w:color w:val="000000" w:themeColor="text1"/>
           <w:sz w:val="28"/>
         </w:rPr>
-        <w:t>Errors: E</w:t>
+        <w:t>Errors</w:t>
+      </w:r>
+      <w:r>
+        <w:rPr>
+          <w:color w:val="000000" w:themeColor="text1"/>
+          <w:sz w:val="28"/>
+        </w:rPr>
+        <w:t xml:space="preserve"> possible</w:t>
+      </w:r>
+      <w:r>
+        <w:rPr>
+          <w:color w:val="000000" w:themeColor="text1"/>
+          <w:sz w:val="28"/>
+        </w:rPr>
+        <w:t>: E</w:t>
       </w:r>
       <w:proofErr w:type="gramStart"/>
       <w:r>
@@ -1634,6 +1637,2323 @@
     </w:p>
     <w:p>
       <w:pPr>
+        <w:pStyle w:val="ListParagraph"/>
+        <w:ind w:left="1440"/>
+        <w:rPr>
+          <w:color w:val="000000" w:themeColor="text1"/>
+          <w:sz w:val="28"/>
+        </w:rPr>
+      </w:pPr>
+    </w:p>
+    <w:p>
+      <w:pPr>
+        <w:pStyle w:val="ListParagraph"/>
+        <w:numPr>
+          <w:ilvl w:val="0"/>
+          <w:numId w:val="6"/>
+        </w:numPr>
+        <w:rPr>
+          <w:color w:val="000000" w:themeColor="text1"/>
+          <w:sz w:val="28"/>
+        </w:rPr>
+      </w:pPr>
+      <w:r>
+        <w:rPr>
+          <w:color w:val="000000" w:themeColor="text1"/>
+          <w:sz w:val="28"/>
+        </w:rPr>
+        <w:t>/</w:t>
+      </w:r>
+      <w:proofErr w:type="spellStart"/>
+      <w:r>
+        <w:rPr>
+          <w:color w:val="000000" w:themeColor="text1"/>
+          <w:sz w:val="28"/>
+        </w:rPr>
+        <w:t>api</w:t>
+      </w:r>
+      <w:proofErr w:type="spellEnd"/>
+      <w:r>
+        <w:rPr>
+          <w:color w:val="000000" w:themeColor="text1"/>
+          <w:sz w:val="28"/>
+        </w:rPr>
+        <w:t>/companies/add: To add companies in the Database</w:t>
+      </w:r>
+    </w:p>
+    <w:p>
+      <w:pPr>
+        <w:pStyle w:val="ListParagraph"/>
+        <w:numPr>
+          <w:ilvl w:val="1"/>
+          <w:numId w:val="6"/>
+        </w:numPr>
+        <w:rPr>
+          <w:color w:val="000000" w:themeColor="text1"/>
+          <w:sz w:val="28"/>
+        </w:rPr>
+      </w:pPr>
+      <w:r>
+        <w:rPr>
+          <w:color w:val="000000" w:themeColor="text1"/>
+          <w:sz w:val="28"/>
+        </w:rPr>
+        <w:t xml:space="preserve">Required </w:t>
+      </w:r>
+      <w:proofErr w:type="gramStart"/>
+      <w:r>
+        <w:rPr>
+          <w:color w:val="000000" w:themeColor="text1"/>
+          <w:sz w:val="28"/>
+        </w:rPr>
+        <w:t>Schema:-</w:t>
+      </w:r>
+      <w:proofErr w:type="gramEnd"/>
+    </w:p>
+    <w:p>
+      <w:pPr>
+        <w:pStyle w:val="ListParagraph"/>
+        <w:numPr>
+          <w:ilvl w:val="2"/>
+          <w:numId w:val="6"/>
+        </w:numPr>
+        <w:rPr>
+          <w:color w:val="000000" w:themeColor="text1"/>
+          <w:sz w:val="28"/>
+        </w:rPr>
+      </w:pPr>
+      <w:r>
+        <w:rPr>
+          <w:color w:val="000000" w:themeColor="text1"/>
+          <w:sz w:val="28"/>
+        </w:rPr>
+        <w:t>Name: String with length between 2 - 70</w:t>
+      </w:r>
+    </w:p>
+    <w:p>
+      <w:pPr>
+        <w:pStyle w:val="ListParagraph"/>
+        <w:numPr>
+          <w:ilvl w:val="2"/>
+          <w:numId w:val="6"/>
+        </w:numPr>
+        <w:rPr>
+          <w:color w:val="000000" w:themeColor="text1"/>
+          <w:sz w:val="28"/>
+        </w:rPr>
+      </w:pPr>
+      <w:proofErr w:type="spellStart"/>
+      <w:r>
+        <w:rPr>
+          <w:color w:val="000000" w:themeColor="text1"/>
+          <w:sz w:val="28"/>
+        </w:rPr>
+        <w:lastRenderedPageBreak/>
+        <w:t>Date_of_placement</w:t>
+      </w:r>
+      <w:proofErr w:type="spellEnd"/>
+      <w:r>
+        <w:rPr>
+          <w:color w:val="000000" w:themeColor="text1"/>
+          <w:sz w:val="28"/>
+        </w:rPr>
+        <w:t>: String in format MM-DD-YYYY</w:t>
+      </w:r>
+      <w:r>
+        <w:rPr>
+          <w:color w:val="000000" w:themeColor="text1"/>
+          <w:sz w:val="28"/>
+        </w:rPr>
+        <w:t xml:space="preserve"> after the today’s date</w:t>
+      </w:r>
+    </w:p>
+    <w:p>
+      <w:pPr>
+        <w:pStyle w:val="ListParagraph"/>
+        <w:ind w:left="2160"/>
+        <w:rPr>
+          <w:color w:val="000000" w:themeColor="text1"/>
+          <w:sz w:val="28"/>
+        </w:rPr>
+      </w:pPr>
+      <w:proofErr w:type="gramStart"/>
+      <w:r>
+        <w:rPr>
+          <w:color w:val="000000" w:themeColor="text1"/>
+          <w:sz w:val="28"/>
+        </w:rPr>
+        <w:t>Ex:-</w:t>
+      </w:r>
+      <w:proofErr w:type="gramEnd"/>
+    </w:p>
+    <w:p>
+      <w:pPr>
+        <w:pStyle w:val="ListParagraph"/>
+        <w:ind w:left="2160"/>
+        <w:rPr>
+          <w:color w:val="000000" w:themeColor="text1"/>
+          <w:sz w:val="28"/>
+        </w:rPr>
+      </w:pPr>
+      <w:r>
+        <w:rPr>
+          <w:color w:val="000000" w:themeColor="text1"/>
+          <w:sz w:val="28"/>
+        </w:rPr>
+        <w:t>{</w:t>
+      </w:r>
+    </w:p>
+    <w:p>
+      <w:pPr>
+        <w:pStyle w:val="ListParagraph"/>
+        <w:ind w:left="2160"/>
+        <w:rPr>
+          <w:color w:val="000000" w:themeColor="text1"/>
+          <w:sz w:val="28"/>
+        </w:rPr>
+      </w:pPr>
+      <w:r>
+        <w:rPr>
+          <w:color w:val="000000" w:themeColor="text1"/>
+          <w:sz w:val="28"/>
+        </w:rPr>
+        <w:t>"name": "</w:t>
+      </w:r>
+      <w:proofErr w:type="spellStart"/>
+      <w:r>
+        <w:rPr>
+          <w:color w:val="000000" w:themeColor="text1"/>
+          <w:sz w:val="28"/>
+        </w:rPr>
+        <w:t>Nagarro</w:t>
+      </w:r>
+      <w:proofErr w:type="spellEnd"/>
+      <w:r>
+        <w:rPr>
+          <w:color w:val="000000" w:themeColor="text1"/>
+          <w:sz w:val="28"/>
+        </w:rPr>
+        <w:t>",</w:t>
+      </w:r>
+    </w:p>
+    <w:p>
+      <w:pPr>
+        <w:pStyle w:val="ListParagraph"/>
+        <w:ind w:left="2160"/>
+        <w:rPr>
+          <w:color w:val="000000" w:themeColor="text1"/>
+          <w:sz w:val="28"/>
+        </w:rPr>
+      </w:pPr>
+      <w:r>
+        <w:rPr>
+          <w:color w:val="000000" w:themeColor="text1"/>
+          <w:sz w:val="28"/>
+        </w:rPr>
+        <w:t>"</w:t>
+      </w:r>
+      <w:proofErr w:type="spellStart"/>
+      <w:r>
+        <w:rPr>
+          <w:color w:val="000000" w:themeColor="text1"/>
+          <w:sz w:val="28"/>
+        </w:rPr>
+        <w:t>date_of_Placement</w:t>
+      </w:r>
+      <w:proofErr w:type="spellEnd"/>
+      <w:r>
+        <w:rPr>
+          <w:color w:val="000000" w:themeColor="text1"/>
+          <w:sz w:val="28"/>
+        </w:rPr>
+        <w:t>": "04-28-2017",</w:t>
+      </w:r>
+    </w:p>
+    <w:p>
+      <w:pPr>
+        <w:pStyle w:val="ListParagraph"/>
+        <w:ind w:left="2160"/>
+        <w:rPr>
+          <w:color w:val="000000" w:themeColor="text1"/>
+          <w:sz w:val="28"/>
+        </w:rPr>
+      </w:pPr>
+      <w:r>
+        <w:rPr>
+          <w:color w:val="000000" w:themeColor="text1"/>
+          <w:sz w:val="28"/>
+        </w:rPr>
+        <w:t>}</w:t>
+      </w:r>
+    </w:p>
+    <w:p>
+      <w:pPr>
+        <w:pStyle w:val="ListParagraph"/>
+        <w:numPr>
+          <w:ilvl w:val="0"/>
+          <w:numId w:val="7"/>
+        </w:numPr>
+        <w:rPr>
+          <w:color w:val="000000" w:themeColor="text1"/>
+          <w:sz w:val="28"/>
+        </w:rPr>
+      </w:pPr>
+      <w:r>
+        <w:rPr>
+          <w:color w:val="000000" w:themeColor="text1"/>
+          <w:sz w:val="28"/>
+        </w:rPr>
+        <w:t xml:space="preserve">Errors </w:t>
+      </w:r>
+      <w:proofErr w:type="gramStart"/>
+      <w:r>
+        <w:rPr>
+          <w:color w:val="000000" w:themeColor="text1"/>
+          <w:sz w:val="28"/>
+        </w:rPr>
+        <w:t>p</w:t>
+      </w:r>
+      <w:r>
+        <w:rPr>
+          <w:color w:val="000000" w:themeColor="text1"/>
+          <w:sz w:val="28"/>
+        </w:rPr>
+        <w:t>ossible :</w:t>
+      </w:r>
+      <w:proofErr w:type="gramEnd"/>
+      <w:r>
+        <w:rPr>
+          <w:color w:val="000000" w:themeColor="text1"/>
+          <w:sz w:val="28"/>
+        </w:rPr>
+        <w:t xml:space="preserve"> E1, E5, E6.</w:t>
+      </w:r>
+    </w:p>
+    <w:p>
+      <w:pPr>
+        <w:pStyle w:val="ListParagraph"/>
+        <w:ind w:left="1440"/>
+        <w:rPr>
+          <w:color w:val="000000" w:themeColor="text1"/>
+          <w:sz w:val="28"/>
+        </w:rPr>
+      </w:pPr>
+    </w:p>
+    <w:p>
+      <w:pPr>
+        <w:pStyle w:val="ListParagraph"/>
+        <w:numPr>
+          <w:ilvl w:val="0"/>
+          <w:numId w:val="8"/>
+        </w:numPr>
+        <w:rPr>
+          <w:color w:val="000000" w:themeColor="text1"/>
+          <w:sz w:val="28"/>
+        </w:rPr>
+      </w:pPr>
+      <w:r>
+        <w:rPr>
+          <w:color w:val="000000" w:themeColor="text1"/>
+          <w:sz w:val="28"/>
+        </w:rPr>
+        <w:t>/</w:t>
+      </w:r>
+      <w:proofErr w:type="spellStart"/>
+      <w:r>
+        <w:rPr>
+          <w:color w:val="000000" w:themeColor="text1"/>
+          <w:sz w:val="28"/>
+        </w:rPr>
+        <w:t>api</w:t>
+      </w:r>
+      <w:proofErr w:type="spellEnd"/>
+      <w:r>
+        <w:rPr>
+          <w:color w:val="000000" w:themeColor="text1"/>
+          <w:sz w:val="28"/>
+        </w:rPr>
+        <w:t>/</w:t>
+      </w:r>
+      <w:r>
+        <w:rPr>
+          <w:color w:val="000000" w:themeColor="text1"/>
+          <w:sz w:val="28"/>
+        </w:rPr>
+        <w:t>students/update</w:t>
+      </w:r>
+      <w:r>
+        <w:rPr>
+          <w:color w:val="000000" w:themeColor="text1"/>
+          <w:sz w:val="28"/>
+        </w:rPr>
+        <w:t xml:space="preserve">: To </w:t>
+      </w:r>
+      <w:r>
+        <w:rPr>
+          <w:color w:val="000000" w:themeColor="text1"/>
+          <w:sz w:val="28"/>
+        </w:rPr>
+        <w:t>update students</w:t>
+      </w:r>
+      <w:r>
+        <w:rPr>
+          <w:color w:val="000000" w:themeColor="text1"/>
+          <w:sz w:val="28"/>
+        </w:rPr>
+        <w:t xml:space="preserve"> in the Database</w:t>
+      </w:r>
+    </w:p>
+    <w:p>
+      <w:pPr>
+        <w:pStyle w:val="ListParagraph"/>
+        <w:numPr>
+          <w:ilvl w:val="1"/>
+          <w:numId w:val="8"/>
+        </w:numPr>
+        <w:rPr>
+          <w:color w:val="000000" w:themeColor="text1"/>
+          <w:sz w:val="28"/>
+        </w:rPr>
+      </w:pPr>
+      <w:r>
+        <w:rPr>
+          <w:color w:val="000000" w:themeColor="text1"/>
+          <w:sz w:val="28"/>
+        </w:rPr>
+        <w:t>Required Schema (At least one): -</w:t>
+      </w:r>
+    </w:p>
+    <w:p>
+      <w:pPr>
+        <w:pStyle w:val="ListParagraph"/>
+        <w:numPr>
+          <w:ilvl w:val="2"/>
+          <w:numId w:val="8"/>
+        </w:numPr>
+        <w:rPr>
+          <w:color w:val="000000" w:themeColor="text1"/>
+          <w:sz w:val="28"/>
+        </w:rPr>
+      </w:pPr>
+      <w:r>
+        <w:rPr>
+          <w:color w:val="000000" w:themeColor="text1"/>
+          <w:sz w:val="28"/>
+        </w:rPr>
+        <w:t>Id=</w:t>
+      </w:r>
+      <w:proofErr w:type="spellStart"/>
+      <w:r>
+        <w:rPr>
+          <w:color w:val="000000" w:themeColor="text1"/>
+          <w:sz w:val="28"/>
+        </w:rPr>
+        <w:t>mongoId</w:t>
+      </w:r>
+      <w:proofErr w:type="spellEnd"/>
+    </w:p>
+    <w:p>
+      <w:pPr>
+        <w:pStyle w:val="ListParagraph"/>
+        <w:numPr>
+          <w:ilvl w:val="2"/>
+          <w:numId w:val="8"/>
+        </w:numPr>
+        <w:rPr>
+          <w:color w:val="000000" w:themeColor="text1"/>
+          <w:sz w:val="28"/>
+        </w:rPr>
+      </w:pPr>
+      <w:r>
+        <w:rPr>
+          <w:color w:val="000000" w:themeColor="text1"/>
+          <w:sz w:val="28"/>
+        </w:rPr>
+        <w:t>Name=string</w:t>
+      </w:r>
+    </w:p>
+    <w:p>
+      <w:pPr>
+        <w:pStyle w:val="ListParagraph"/>
+        <w:numPr>
+          <w:ilvl w:val="2"/>
+          <w:numId w:val="6"/>
+        </w:numPr>
+        <w:rPr>
+          <w:color w:val="000000" w:themeColor="text1"/>
+          <w:sz w:val="28"/>
+        </w:rPr>
+      </w:pPr>
+      <w:r>
+        <w:rPr>
+          <w:color w:val="000000" w:themeColor="text1"/>
+          <w:sz w:val="28"/>
+        </w:rPr>
+        <w:t xml:space="preserve">Department=string from </w:t>
+      </w:r>
+      <w:r>
+        <w:rPr>
+          <w:color w:val="000000" w:themeColor="text1"/>
+          <w:sz w:val="28"/>
+        </w:rPr>
+        <w:t xml:space="preserve">cse, </w:t>
+      </w:r>
+      <w:proofErr w:type="spellStart"/>
+      <w:r>
+        <w:rPr>
+          <w:color w:val="000000" w:themeColor="text1"/>
+          <w:sz w:val="28"/>
+        </w:rPr>
+        <w:t>ece</w:t>
+      </w:r>
+      <w:proofErr w:type="spellEnd"/>
+      <w:r>
+        <w:rPr>
+          <w:color w:val="000000" w:themeColor="text1"/>
+          <w:sz w:val="28"/>
+        </w:rPr>
+        <w:t xml:space="preserve">, </w:t>
+      </w:r>
+      <w:proofErr w:type="spellStart"/>
+      <w:r>
+        <w:rPr>
+          <w:color w:val="000000" w:themeColor="text1"/>
+          <w:sz w:val="28"/>
+        </w:rPr>
+        <w:t>eee</w:t>
+      </w:r>
+      <w:proofErr w:type="spellEnd"/>
+      <w:r>
+        <w:rPr>
+          <w:color w:val="000000" w:themeColor="text1"/>
+          <w:sz w:val="28"/>
+        </w:rPr>
+        <w:t>, me, cv</w:t>
+      </w:r>
+    </w:p>
+    <w:p>
+      <w:pPr>
+        <w:pStyle w:val="ListParagraph"/>
+        <w:numPr>
+          <w:ilvl w:val="2"/>
+          <w:numId w:val="6"/>
+        </w:numPr>
+        <w:rPr>
+          <w:color w:val="000000" w:themeColor="text1"/>
+          <w:sz w:val="28"/>
+        </w:rPr>
+      </w:pPr>
+      <w:proofErr w:type="spellStart"/>
+      <w:r>
+        <w:rPr>
+          <w:color w:val="000000" w:themeColor="text1"/>
+          <w:sz w:val="28"/>
+        </w:rPr>
+        <w:t>Cgpa</w:t>
+      </w:r>
+      <w:proofErr w:type="spellEnd"/>
+      <w:r>
+        <w:rPr>
+          <w:color w:val="000000" w:themeColor="text1"/>
+          <w:sz w:val="28"/>
+        </w:rPr>
+        <w:t xml:space="preserve">=float </w:t>
+      </w:r>
+      <w:r>
+        <w:rPr>
+          <w:color w:val="000000" w:themeColor="text1"/>
+          <w:sz w:val="28"/>
+        </w:rPr>
+        <w:t>between 0.1 – 10.0</w:t>
+      </w:r>
+    </w:p>
+    <w:p>
+      <w:pPr>
+        <w:pStyle w:val="ListParagraph"/>
+        <w:numPr>
+          <w:ilvl w:val="2"/>
+          <w:numId w:val="8"/>
+        </w:numPr>
+        <w:rPr>
+          <w:color w:val="000000" w:themeColor="text1"/>
+          <w:sz w:val="28"/>
+        </w:rPr>
+      </w:pPr>
+      <w:proofErr w:type="spellStart"/>
+      <w:r>
+        <w:rPr>
+          <w:color w:val="000000" w:themeColor="text1"/>
+          <w:sz w:val="28"/>
+        </w:rPr>
+        <w:t>Rollno</w:t>
+      </w:r>
+      <w:proofErr w:type="spellEnd"/>
+      <w:r>
+        <w:rPr>
+          <w:color w:val="000000" w:themeColor="text1"/>
+          <w:sz w:val="28"/>
+        </w:rPr>
+        <w:t xml:space="preserve">=integer </w:t>
+      </w:r>
+    </w:p>
+    <w:p>
+      <w:pPr>
+        <w:ind w:left="1800"/>
+        <w:rPr>
+          <w:color w:val="000000" w:themeColor="text1"/>
+          <w:sz w:val="28"/>
+        </w:rPr>
+      </w:pPr>
+      <w:proofErr w:type="gramStart"/>
+      <w:r>
+        <w:rPr>
+          <w:color w:val="000000" w:themeColor="text1"/>
+          <w:sz w:val="28"/>
+        </w:rPr>
+        <w:t>Ex:-</w:t>
+      </w:r>
+      <w:proofErr w:type="gramEnd"/>
+      <w:r>
+        <w:rPr>
+          <w:color w:val="000000" w:themeColor="text1"/>
+          <w:sz w:val="28"/>
+        </w:rPr>
+        <w:t xml:space="preserve"> localhost:3000/</w:t>
+      </w:r>
+      <w:proofErr w:type="spellStart"/>
+      <w:r>
+        <w:rPr>
+          <w:color w:val="000000" w:themeColor="text1"/>
+          <w:sz w:val="28"/>
+        </w:rPr>
+        <w:t>api</w:t>
+      </w:r>
+      <w:proofErr w:type="spellEnd"/>
+      <w:r>
+        <w:rPr>
+          <w:color w:val="000000" w:themeColor="text1"/>
+          <w:sz w:val="28"/>
+        </w:rPr>
+        <w:t>/students/</w:t>
+      </w:r>
+      <w:proofErr w:type="spellStart"/>
+      <w:r>
+        <w:rPr>
+          <w:color w:val="000000" w:themeColor="text1"/>
+          <w:sz w:val="28"/>
+        </w:rPr>
+        <w:t>update?name</w:t>
+      </w:r>
+      <w:proofErr w:type="spellEnd"/>
+      <w:r>
+        <w:rPr>
+          <w:color w:val="000000" w:themeColor="text1"/>
+          <w:sz w:val="28"/>
+        </w:rPr>
+        <w:t>=Jatin</w:t>
+      </w:r>
+    </w:p>
+    <w:p>
+      <w:pPr>
+        <w:pStyle w:val="ListParagraph"/>
+        <w:numPr>
+          <w:ilvl w:val="1"/>
+          <w:numId w:val="8"/>
+        </w:numPr>
+        <w:rPr>
+          <w:color w:val="000000" w:themeColor="text1"/>
+          <w:sz w:val="28"/>
+        </w:rPr>
+      </w:pPr>
+      <w:proofErr w:type="spellStart"/>
+      <w:r>
+        <w:rPr>
+          <w:color w:val="000000" w:themeColor="text1"/>
+          <w:sz w:val="28"/>
+        </w:rPr>
+        <w:t>Json</w:t>
+      </w:r>
+      <w:proofErr w:type="spellEnd"/>
+      <w:r>
+        <w:rPr>
+          <w:color w:val="000000" w:themeColor="text1"/>
+          <w:sz w:val="28"/>
+        </w:rPr>
+        <w:t xml:space="preserve"> Body (At least One): -</w:t>
+      </w:r>
+    </w:p>
+    <w:p>
+      <w:pPr>
+        <w:pStyle w:val="ListParagraph"/>
+        <w:numPr>
+          <w:ilvl w:val="2"/>
+          <w:numId w:val="8"/>
+        </w:numPr>
+        <w:rPr>
+          <w:color w:val="000000" w:themeColor="text1"/>
+          <w:sz w:val="28"/>
+        </w:rPr>
+      </w:pPr>
+      <w:r>
+        <w:rPr>
+          <w:color w:val="000000" w:themeColor="text1"/>
+          <w:sz w:val="28"/>
+        </w:rPr>
+        <w:t>Name: String</w:t>
+      </w:r>
+      <w:r>
+        <w:rPr>
+          <w:color w:val="000000" w:themeColor="text1"/>
+          <w:sz w:val="28"/>
+        </w:rPr>
+        <w:t xml:space="preserve"> with length between 2 - 70</w:t>
+      </w:r>
+    </w:p>
+    <w:p>
+      <w:pPr>
+        <w:pStyle w:val="ListParagraph"/>
+        <w:numPr>
+          <w:ilvl w:val="2"/>
+          <w:numId w:val="8"/>
+        </w:numPr>
+        <w:rPr>
+          <w:color w:val="000000" w:themeColor="text1"/>
+          <w:sz w:val="28"/>
+        </w:rPr>
+      </w:pPr>
+      <w:proofErr w:type="gramStart"/>
+      <w:r>
+        <w:rPr>
+          <w:color w:val="000000" w:themeColor="text1"/>
+          <w:sz w:val="28"/>
+        </w:rPr>
+        <w:t>Department :</w:t>
+      </w:r>
+      <w:proofErr w:type="gramEnd"/>
+      <w:r>
+        <w:rPr>
+          <w:color w:val="000000" w:themeColor="text1"/>
+          <w:sz w:val="28"/>
+        </w:rPr>
+        <w:t xml:space="preserve"> String from the list of cse, </w:t>
+      </w:r>
+      <w:proofErr w:type="spellStart"/>
+      <w:r>
+        <w:rPr>
+          <w:color w:val="000000" w:themeColor="text1"/>
+          <w:sz w:val="28"/>
+        </w:rPr>
+        <w:t>ece</w:t>
+      </w:r>
+      <w:proofErr w:type="spellEnd"/>
+      <w:r>
+        <w:rPr>
+          <w:color w:val="000000" w:themeColor="text1"/>
+          <w:sz w:val="28"/>
+        </w:rPr>
+        <w:t xml:space="preserve">, </w:t>
+      </w:r>
+      <w:proofErr w:type="spellStart"/>
+      <w:r>
+        <w:rPr>
+          <w:color w:val="000000" w:themeColor="text1"/>
+          <w:sz w:val="28"/>
+        </w:rPr>
+        <w:t>eee</w:t>
+      </w:r>
+      <w:proofErr w:type="spellEnd"/>
+      <w:r>
+        <w:rPr>
+          <w:color w:val="000000" w:themeColor="text1"/>
+          <w:sz w:val="28"/>
+        </w:rPr>
+        <w:t>, me, cv</w:t>
+      </w:r>
+    </w:p>
+    <w:p>
+      <w:pPr>
+        <w:pStyle w:val="ListParagraph"/>
+        <w:numPr>
+          <w:ilvl w:val="2"/>
+          <w:numId w:val="8"/>
+        </w:numPr>
+        <w:rPr>
+          <w:color w:val="000000" w:themeColor="text1"/>
+          <w:sz w:val="28"/>
+        </w:rPr>
+      </w:pPr>
+      <w:proofErr w:type="spellStart"/>
+      <w:r>
+        <w:rPr>
+          <w:color w:val="000000" w:themeColor="text1"/>
+          <w:sz w:val="28"/>
+        </w:rPr>
+        <w:t>Rollno</w:t>
+      </w:r>
+      <w:proofErr w:type="spellEnd"/>
+      <w:r>
+        <w:rPr>
+          <w:color w:val="000000" w:themeColor="text1"/>
+          <w:sz w:val="28"/>
+        </w:rPr>
+        <w:t xml:space="preserve">: </w:t>
+      </w:r>
+      <w:proofErr w:type="spellStart"/>
+      <w:r>
+        <w:rPr>
+          <w:color w:val="000000" w:themeColor="text1"/>
+          <w:sz w:val="28"/>
+        </w:rPr>
+        <w:t>Int</w:t>
+      </w:r>
+      <w:proofErr w:type="spellEnd"/>
+    </w:p>
+    <w:p>
+      <w:pPr>
+        <w:pStyle w:val="ListParagraph"/>
+        <w:numPr>
+          <w:ilvl w:val="2"/>
+          <w:numId w:val="8"/>
+        </w:numPr>
+        <w:rPr>
+          <w:color w:val="000000" w:themeColor="text1"/>
+          <w:sz w:val="28"/>
+        </w:rPr>
+      </w:pPr>
+      <w:proofErr w:type="spellStart"/>
+      <w:r>
+        <w:rPr>
+          <w:color w:val="000000" w:themeColor="text1"/>
+          <w:sz w:val="28"/>
+        </w:rPr>
+        <w:t>Cgpa</w:t>
+      </w:r>
+      <w:proofErr w:type="spellEnd"/>
+      <w:r>
+        <w:rPr>
+          <w:color w:val="000000" w:themeColor="text1"/>
+          <w:sz w:val="28"/>
+        </w:rPr>
+        <w:t>: Float between 0.1 – 10.0</w:t>
+      </w:r>
+    </w:p>
+    <w:p>
+      <w:pPr>
+        <w:ind w:left="1800"/>
+        <w:rPr>
+          <w:color w:val="000000" w:themeColor="text1"/>
+          <w:sz w:val="28"/>
+        </w:rPr>
+      </w:pPr>
+      <w:proofErr w:type="gramStart"/>
+      <w:r>
+        <w:rPr>
+          <w:color w:val="000000" w:themeColor="text1"/>
+          <w:sz w:val="28"/>
+        </w:rPr>
+        <w:t>Ex:-</w:t>
+      </w:r>
+      <w:proofErr w:type="gramEnd"/>
+    </w:p>
+    <w:p>
+      <w:pPr>
+        <w:ind w:left="1800"/>
+        <w:rPr>
+          <w:color w:val="000000" w:themeColor="text1"/>
+          <w:sz w:val="28"/>
+        </w:rPr>
+      </w:pPr>
+      <w:r>
+        <w:rPr>
+          <w:color w:val="000000" w:themeColor="text1"/>
+          <w:sz w:val="28"/>
+        </w:rPr>
+        <w:t>{</w:t>
+      </w:r>
+    </w:p>
+    <w:p>
+      <w:pPr>
+        <w:ind w:left="1800"/>
+        <w:rPr>
+          <w:color w:val="000000" w:themeColor="text1"/>
+          <w:sz w:val="28"/>
+        </w:rPr>
+      </w:pPr>
+      <w:r>
+        <w:rPr>
+          <w:color w:val="000000" w:themeColor="text1"/>
+          <w:sz w:val="28"/>
+        </w:rPr>
+        <w:t xml:space="preserve"> "</w:t>
+      </w:r>
+      <w:proofErr w:type="spellStart"/>
+      <w:r>
+        <w:rPr>
+          <w:color w:val="000000" w:themeColor="text1"/>
+          <w:sz w:val="28"/>
+        </w:rPr>
+        <w:t>name":"Jatin</w:t>
+      </w:r>
+      <w:proofErr w:type="spellEnd"/>
+      <w:r>
+        <w:rPr>
+          <w:color w:val="000000" w:themeColor="text1"/>
+          <w:sz w:val="28"/>
+        </w:rPr>
+        <w:t>",</w:t>
+      </w:r>
+    </w:p>
+    <w:p>
+      <w:pPr>
+        <w:ind w:left="1800"/>
+        <w:rPr>
+          <w:color w:val="000000" w:themeColor="text1"/>
+          <w:sz w:val="28"/>
+        </w:rPr>
+      </w:pPr>
+      <w:r>
+        <w:rPr>
+          <w:color w:val="000000" w:themeColor="text1"/>
+          <w:sz w:val="28"/>
+        </w:rPr>
+        <w:t xml:space="preserve"> "</w:t>
+      </w:r>
+      <w:proofErr w:type="spellStart"/>
+      <w:r>
+        <w:rPr>
+          <w:color w:val="000000" w:themeColor="text1"/>
+          <w:sz w:val="28"/>
+        </w:rPr>
+        <w:t>department":"CSE</w:t>
+      </w:r>
+      <w:proofErr w:type="spellEnd"/>
+      <w:r>
+        <w:rPr>
+          <w:color w:val="000000" w:themeColor="text1"/>
+          <w:sz w:val="28"/>
+        </w:rPr>
+        <w:t>",</w:t>
+      </w:r>
+    </w:p>
+    <w:p>
+      <w:pPr>
+        <w:ind w:left="1800"/>
+        <w:rPr>
+          <w:color w:val="000000" w:themeColor="text1"/>
+          <w:sz w:val="28"/>
+        </w:rPr>
+      </w:pPr>
+      <w:r>
+        <w:rPr>
+          <w:color w:val="000000" w:themeColor="text1"/>
+          <w:sz w:val="28"/>
+        </w:rPr>
+        <w:t xml:space="preserve"> "rollno":"3",</w:t>
+      </w:r>
+    </w:p>
+    <w:p>
+      <w:pPr>
+        <w:ind w:left="1800"/>
+        <w:rPr>
+          <w:color w:val="000000" w:themeColor="text1"/>
+          <w:sz w:val="28"/>
+        </w:rPr>
+      </w:pPr>
+      <w:r>
+        <w:rPr>
+          <w:color w:val="000000" w:themeColor="text1"/>
+          <w:sz w:val="28"/>
+        </w:rPr>
+        <w:t xml:space="preserve"> "cgpa":"6"</w:t>
+      </w:r>
+    </w:p>
+    <w:p>
+      <w:pPr>
+        <w:ind w:left="1800"/>
+        <w:rPr>
+          <w:color w:val="000000" w:themeColor="text1"/>
+          <w:sz w:val="28"/>
+        </w:rPr>
+      </w:pPr>
+      <w:r>
+        <w:rPr>
+          <w:color w:val="000000" w:themeColor="text1"/>
+          <w:sz w:val="28"/>
+        </w:rPr>
+        <w:t>}</w:t>
+      </w:r>
+    </w:p>
+    <w:p>
+      <w:pPr>
+        <w:pStyle w:val="ListParagraph"/>
+        <w:numPr>
+          <w:ilvl w:val="1"/>
+          <w:numId w:val="8"/>
+        </w:numPr>
+        <w:rPr>
+          <w:color w:val="000000" w:themeColor="text1"/>
+          <w:sz w:val="28"/>
+        </w:rPr>
+      </w:pPr>
+      <w:r>
+        <w:rPr>
+          <w:color w:val="000000" w:themeColor="text1"/>
+          <w:sz w:val="28"/>
+        </w:rPr>
+        <w:t>Error</w:t>
+      </w:r>
+      <w:r>
+        <w:rPr>
+          <w:color w:val="000000" w:themeColor="text1"/>
+          <w:sz w:val="28"/>
+        </w:rPr>
+        <w:t>s p</w:t>
+      </w:r>
+      <w:r>
+        <w:rPr>
+          <w:color w:val="000000" w:themeColor="text1"/>
+          <w:sz w:val="28"/>
+        </w:rPr>
+        <w:t>ossible:  E1, E2, E3, E4, E5, E7</w:t>
+      </w:r>
+    </w:p>
+    <w:p>
+      <w:pPr>
+        <w:rPr>
+          <w:color w:val="000000" w:themeColor="text1"/>
+          <w:sz w:val="28"/>
+        </w:rPr>
+      </w:pPr>
+    </w:p>
+    <w:p>
+      <w:pPr>
+        <w:rPr>
+          <w:color w:val="000000" w:themeColor="text1"/>
+          <w:sz w:val="28"/>
+        </w:rPr>
+      </w:pPr>
+    </w:p>
+    <w:p>
+      <w:pPr>
+        <w:pStyle w:val="ListParagraph"/>
+        <w:numPr>
+          <w:ilvl w:val="0"/>
+          <w:numId w:val="8"/>
+        </w:numPr>
+        <w:rPr>
+          <w:color w:val="000000" w:themeColor="text1"/>
+          <w:sz w:val="28"/>
+        </w:rPr>
+      </w:pPr>
+      <w:r>
+        <w:rPr>
+          <w:color w:val="000000" w:themeColor="text1"/>
+          <w:sz w:val="28"/>
+        </w:rPr>
+        <w:lastRenderedPageBreak/>
+        <w:t>/</w:t>
+      </w:r>
+      <w:proofErr w:type="spellStart"/>
+      <w:r>
+        <w:rPr>
+          <w:color w:val="000000" w:themeColor="text1"/>
+          <w:sz w:val="28"/>
+        </w:rPr>
+        <w:t>api</w:t>
+      </w:r>
+      <w:proofErr w:type="spellEnd"/>
+      <w:r>
+        <w:rPr>
+          <w:color w:val="000000" w:themeColor="text1"/>
+          <w:sz w:val="28"/>
+        </w:rPr>
+        <w:t>/</w:t>
+      </w:r>
+      <w:r>
+        <w:rPr>
+          <w:color w:val="000000" w:themeColor="text1"/>
+          <w:sz w:val="28"/>
+        </w:rPr>
+        <w:t>students/</w:t>
+      </w:r>
+      <w:r>
+        <w:rPr>
+          <w:color w:val="000000" w:themeColor="text1"/>
+          <w:sz w:val="28"/>
+        </w:rPr>
+        <w:t>register</w:t>
+      </w:r>
+      <w:r>
+        <w:rPr>
+          <w:color w:val="000000" w:themeColor="text1"/>
+          <w:sz w:val="28"/>
+        </w:rPr>
+        <w:t xml:space="preserve">: To </w:t>
+      </w:r>
+      <w:r>
+        <w:rPr>
+          <w:color w:val="000000" w:themeColor="text1"/>
+          <w:sz w:val="28"/>
+        </w:rPr>
+        <w:t>register</w:t>
+      </w:r>
+      <w:r>
+        <w:rPr>
+          <w:color w:val="000000" w:themeColor="text1"/>
+          <w:sz w:val="28"/>
+        </w:rPr>
+        <w:t xml:space="preserve"> students</w:t>
+      </w:r>
+      <w:r>
+        <w:rPr>
+          <w:color w:val="000000" w:themeColor="text1"/>
+          <w:sz w:val="28"/>
+        </w:rPr>
+        <w:t xml:space="preserve"> for company</w:t>
+      </w:r>
+      <w:r>
+        <w:rPr>
+          <w:color w:val="000000" w:themeColor="text1"/>
+          <w:sz w:val="28"/>
+        </w:rPr>
+        <w:t xml:space="preserve"> in the Database</w:t>
+      </w:r>
+    </w:p>
+    <w:p>
+      <w:pPr>
+        <w:pStyle w:val="ListParagraph"/>
+        <w:numPr>
+          <w:ilvl w:val="1"/>
+          <w:numId w:val="8"/>
+        </w:numPr>
+        <w:rPr>
+          <w:color w:val="000000" w:themeColor="text1"/>
+          <w:sz w:val="28"/>
+        </w:rPr>
+      </w:pPr>
+      <w:r>
+        <w:rPr>
+          <w:color w:val="000000" w:themeColor="text1"/>
+          <w:sz w:val="28"/>
+        </w:rPr>
+        <w:t>Required Schema</w:t>
+      </w:r>
+      <w:r>
+        <w:rPr>
+          <w:color w:val="000000" w:themeColor="text1"/>
+          <w:sz w:val="28"/>
+        </w:rPr>
+        <w:t>: -</w:t>
+      </w:r>
+    </w:p>
+    <w:p>
+      <w:pPr>
+        <w:pStyle w:val="ListParagraph"/>
+        <w:numPr>
+          <w:ilvl w:val="2"/>
+          <w:numId w:val="8"/>
+        </w:numPr>
+        <w:rPr>
+          <w:color w:val="000000" w:themeColor="text1"/>
+          <w:sz w:val="28"/>
+        </w:rPr>
+      </w:pPr>
+      <w:proofErr w:type="spellStart"/>
+      <w:r>
+        <w:rPr>
+          <w:color w:val="000000" w:themeColor="text1"/>
+          <w:sz w:val="28"/>
+        </w:rPr>
+        <w:t>s</w:t>
+      </w:r>
+      <w:r>
+        <w:rPr>
+          <w:color w:val="000000" w:themeColor="text1"/>
+          <w:sz w:val="28"/>
+        </w:rPr>
+        <w:t>Id</w:t>
+      </w:r>
+      <w:proofErr w:type="spellEnd"/>
+      <w:r>
+        <w:rPr>
+          <w:color w:val="000000" w:themeColor="text1"/>
+          <w:sz w:val="28"/>
+        </w:rPr>
+        <w:t>=</w:t>
+      </w:r>
+      <w:proofErr w:type="spellStart"/>
+      <w:r>
+        <w:rPr>
+          <w:color w:val="000000" w:themeColor="text1"/>
+          <w:sz w:val="28"/>
+        </w:rPr>
+        <w:t>mongoId</w:t>
+      </w:r>
+      <w:proofErr w:type="spellEnd"/>
+      <w:r>
+        <w:rPr>
+          <w:color w:val="000000" w:themeColor="text1"/>
+          <w:sz w:val="28"/>
+        </w:rPr>
+        <w:t xml:space="preserve"> of a student</w:t>
+      </w:r>
+    </w:p>
+    <w:p>
+      <w:pPr>
+        <w:pStyle w:val="ListParagraph"/>
+        <w:numPr>
+          <w:ilvl w:val="2"/>
+          <w:numId w:val="8"/>
+        </w:numPr>
+        <w:rPr>
+          <w:color w:val="000000" w:themeColor="text1"/>
+          <w:sz w:val="28"/>
+        </w:rPr>
+      </w:pPr>
+      <w:proofErr w:type="spellStart"/>
+      <w:r>
+        <w:rPr>
+          <w:color w:val="000000" w:themeColor="text1"/>
+          <w:sz w:val="28"/>
+        </w:rPr>
+        <w:t>cId</w:t>
+      </w:r>
+      <w:proofErr w:type="spellEnd"/>
+      <w:r>
+        <w:rPr>
+          <w:color w:val="000000" w:themeColor="text1"/>
+          <w:sz w:val="28"/>
+        </w:rPr>
+        <w:t>=</w:t>
+      </w:r>
+      <w:proofErr w:type="spellStart"/>
+      <w:r>
+        <w:rPr>
+          <w:color w:val="000000" w:themeColor="text1"/>
+          <w:sz w:val="28"/>
+        </w:rPr>
+        <w:t>mongoId</w:t>
+      </w:r>
+      <w:proofErr w:type="spellEnd"/>
+      <w:r>
+        <w:rPr>
+          <w:color w:val="000000" w:themeColor="text1"/>
+          <w:sz w:val="28"/>
+        </w:rPr>
+        <w:t xml:space="preserve"> of a company</w:t>
+      </w:r>
+    </w:p>
+    <w:p>
+      <w:pPr>
+        <w:ind w:left="1800"/>
+        <w:rPr>
+          <w:color w:val="000000" w:themeColor="text1"/>
+          <w:sz w:val="28"/>
+        </w:rPr>
+      </w:pPr>
+      <w:r>
+        <w:rPr>
+          <w:color w:val="000000" w:themeColor="text1"/>
+          <w:sz w:val="28"/>
+        </w:rPr>
+        <w:t>ex:</w:t>
+      </w:r>
+    </w:p>
+    <w:p>
+      <w:pPr>
+        <w:ind w:left="1800"/>
+        <w:rPr>
+          <w:color w:val="000000" w:themeColor="text1"/>
+          <w:sz w:val="28"/>
+        </w:rPr>
+      </w:pPr>
+      <w:r>
+        <w:rPr>
+          <w:color w:val="000000" w:themeColor="text1"/>
+          <w:sz w:val="28"/>
+        </w:rPr>
+        <w:t>localhost:3000/</w:t>
+      </w:r>
+      <w:proofErr w:type="spellStart"/>
+      <w:r>
+        <w:rPr>
+          <w:color w:val="000000" w:themeColor="text1"/>
+          <w:sz w:val="28"/>
+        </w:rPr>
+        <w:t>api</w:t>
+      </w:r>
+      <w:proofErr w:type="spellEnd"/>
+      <w:r>
+        <w:rPr>
+          <w:color w:val="000000" w:themeColor="text1"/>
+          <w:sz w:val="28"/>
+        </w:rPr>
+        <w:t>/students/</w:t>
+      </w:r>
+      <w:proofErr w:type="spellStart"/>
+      <w:proofErr w:type="gramStart"/>
+      <w:r>
+        <w:rPr>
+          <w:color w:val="000000" w:themeColor="text1"/>
+          <w:sz w:val="28"/>
+        </w:rPr>
+        <w:t>update?</w:t>
+      </w:r>
+      <w:r>
+        <w:rPr>
+          <w:color w:val="000000" w:themeColor="text1"/>
+          <w:sz w:val="28"/>
+        </w:rPr>
+        <w:t>sId</w:t>
+      </w:r>
+      <w:proofErr w:type="spellEnd"/>
+      <w:proofErr w:type="gramEnd"/>
+      <w:r>
+        <w:rPr>
+          <w:color w:val="000000" w:themeColor="text1"/>
+          <w:sz w:val="28"/>
+        </w:rPr>
+        <w:t>=</w:t>
+      </w:r>
+      <w:proofErr w:type="spellStart"/>
+      <w:r>
+        <w:rPr>
+          <w:color w:val="000000" w:themeColor="text1"/>
+          <w:sz w:val="28"/>
+        </w:rPr>
+        <w:t>id&amp;cId</w:t>
+      </w:r>
+      <w:proofErr w:type="spellEnd"/>
+      <w:r>
+        <w:rPr>
+          <w:color w:val="000000" w:themeColor="text1"/>
+          <w:sz w:val="28"/>
+        </w:rPr>
+        <w:t>=id</w:t>
+      </w:r>
+    </w:p>
+    <w:p>
+      <w:pPr>
+        <w:pStyle w:val="ListParagraph"/>
+        <w:numPr>
+          <w:ilvl w:val="0"/>
+          <w:numId w:val="10"/>
+        </w:numPr>
+        <w:rPr>
+          <w:color w:val="000000" w:themeColor="text1"/>
+          <w:sz w:val="28"/>
+        </w:rPr>
+      </w:pPr>
+      <w:r>
+        <w:rPr>
+          <w:color w:val="000000" w:themeColor="text1"/>
+          <w:sz w:val="28"/>
+        </w:rPr>
+        <w:t>Errors possible: E5, E7</w:t>
+      </w:r>
+    </w:p>
+    <w:p>
+      <w:pPr>
+        <w:ind w:left="1080"/>
+        <w:rPr>
+          <w:color w:val="000000" w:themeColor="text1"/>
+          <w:sz w:val="28"/>
+        </w:rPr>
+      </w:pPr>
+    </w:p>
+    <w:p>
+      <w:pPr>
+        <w:rPr>
+          <w:b/>
+          <w:color w:val="000000" w:themeColor="text1"/>
+          <w:sz w:val="32"/>
+        </w:rPr>
+      </w:pPr>
+      <w:r>
+        <w:rPr>
+          <w:b/>
+          <w:color w:val="000000" w:themeColor="text1"/>
+          <w:sz w:val="32"/>
+        </w:rPr>
+        <w:t>Delete</w:t>
+      </w:r>
+      <w:r>
+        <w:rPr>
+          <w:b/>
+          <w:color w:val="000000" w:themeColor="text1"/>
+          <w:sz w:val="32"/>
+        </w:rPr>
+        <w:t xml:space="preserve"> Functions:</w:t>
+      </w:r>
+    </w:p>
+    <w:p>
+      <w:pPr>
+        <w:pStyle w:val="ListParagraph"/>
+        <w:numPr>
+          <w:ilvl w:val="0"/>
+          <w:numId w:val="8"/>
+        </w:numPr>
+        <w:rPr>
+          <w:color w:val="000000" w:themeColor="text1"/>
+          <w:sz w:val="28"/>
+        </w:rPr>
+      </w:pPr>
+      <w:r>
+        <w:rPr>
+          <w:color w:val="000000" w:themeColor="text1"/>
+          <w:sz w:val="28"/>
+        </w:rPr>
+        <w:t>/</w:t>
+      </w:r>
+      <w:proofErr w:type="spellStart"/>
+      <w:r>
+        <w:rPr>
+          <w:color w:val="000000" w:themeColor="text1"/>
+          <w:sz w:val="28"/>
+        </w:rPr>
+        <w:t>api</w:t>
+      </w:r>
+      <w:proofErr w:type="spellEnd"/>
+      <w:r>
+        <w:rPr>
+          <w:color w:val="000000" w:themeColor="text1"/>
+          <w:sz w:val="28"/>
+        </w:rPr>
+        <w:t>/</w:t>
+      </w:r>
+      <w:r>
+        <w:rPr>
+          <w:color w:val="000000" w:themeColor="text1"/>
+          <w:sz w:val="28"/>
+        </w:rPr>
+        <w:t>students/</w:t>
+      </w:r>
+      <w:r>
+        <w:rPr>
+          <w:color w:val="000000" w:themeColor="text1"/>
+          <w:sz w:val="28"/>
+        </w:rPr>
+        <w:t>remove</w:t>
+      </w:r>
+      <w:r>
+        <w:rPr>
+          <w:color w:val="000000" w:themeColor="text1"/>
+          <w:sz w:val="28"/>
+        </w:rPr>
+        <w:t xml:space="preserve">: To </w:t>
+      </w:r>
+      <w:r>
+        <w:rPr>
+          <w:color w:val="000000" w:themeColor="text1"/>
+          <w:sz w:val="28"/>
+        </w:rPr>
+        <w:t>remove</w:t>
+      </w:r>
+      <w:r>
+        <w:rPr>
+          <w:color w:val="000000" w:themeColor="text1"/>
+          <w:sz w:val="28"/>
+        </w:rPr>
+        <w:t xml:space="preserve"> students </w:t>
+      </w:r>
+      <w:r>
+        <w:rPr>
+          <w:color w:val="000000" w:themeColor="text1"/>
+          <w:sz w:val="28"/>
+        </w:rPr>
+        <w:t>from</w:t>
+      </w:r>
+      <w:r>
+        <w:rPr>
+          <w:color w:val="000000" w:themeColor="text1"/>
+          <w:sz w:val="28"/>
+        </w:rPr>
+        <w:t xml:space="preserve"> the Database</w:t>
+      </w:r>
+    </w:p>
+    <w:p>
+      <w:pPr>
+        <w:pStyle w:val="ListParagraph"/>
+        <w:numPr>
+          <w:ilvl w:val="1"/>
+          <w:numId w:val="8"/>
+        </w:numPr>
+        <w:rPr>
+          <w:color w:val="000000" w:themeColor="text1"/>
+          <w:sz w:val="28"/>
+        </w:rPr>
+      </w:pPr>
+      <w:r>
+        <w:rPr>
+          <w:color w:val="000000" w:themeColor="text1"/>
+          <w:sz w:val="28"/>
+        </w:rPr>
+        <w:t>Required Schema (At least one): -</w:t>
+      </w:r>
+    </w:p>
+    <w:p>
+      <w:pPr>
+        <w:pStyle w:val="ListParagraph"/>
+        <w:numPr>
+          <w:ilvl w:val="2"/>
+          <w:numId w:val="8"/>
+        </w:numPr>
+        <w:rPr>
+          <w:color w:val="000000" w:themeColor="text1"/>
+          <w:sz w:val="28"/>
+        </w:rPr>
+      </w:pPr>
+      <w:r>
+        <w:rPr>
+          <w:color w:val="000000" w:themeColor="text1"/>
+          <w:sz w:val="28"/>
+        </w:rPr>
+        <w:t>Id=</w:t>
+      </w:r>
+      <w:proofErr w:type="spellStart"/>
+      <w:r>
+        <w:rPr>
+          <w:color w:val="000000" w:themeColor="text1"/>
+          <w:sz w:val="28"/>
+        </w:rPr>
+        <w:t>mongoId</w:t>
+      </w:r>
+      <w:proofErr w:type="spellEnd"/>
+    </w:p>
+    <w:p>
+      <w:pPr>
+        <w:pStyle w:val="ListParagraph"/>
+        <w:numPr>
+          <w:ilvl w:val="2"/>
+          <w:numId w:val="8"/>
+        </w:numPr>
+        <w:rPr>
+          <w:color w:val="000000" w:themeColor="text1"/>
+          <w:sz w:val="28"/>
+        </w:rPr>
+      </w:pPr>
+      <w:r>
+        <w:rPr>
+          <w:color w:val="000000" w:themeColor="text1"/>
+          <w:sz w:val="28"/>
+        </w:rPr>
+        <w:t>Name=string</w:t>
+      </w:r>
+    </w:p>
+    <w:p>
+      <w:pPr>
+        <w:pStyle w:val="ListParagraph"/>
+        <w:numPr>
+          <w:ilvl w:val="2"/>
+          <w:numId w:val="6"/>
+        </w:numPr>
+        <w:rPr>
+          <w:color w:val="000000" w:themeColor="text1"/>
+          <w:sz w:val="28"/>
+        </w:rPr>
+      </w:pPr>
+      <w:r>
+        <w:rPr>
+          <w:color w:val="000000" w:themeColor="text1"/>
+          <w:sz w:val="28"/>
+        </w:rPr>
+        <w:t xml:space="preserve">Department=string from </w:t>
+      </w:r>
+      <w:r>
+        <w:rPr>
+          <w:color w:val="000000" w:themeColor="text1"/>
+          <w:sz w:val="28"/>
+        </w:rPr>
+        <w:t xml:space="preserve">cse, </w:t>
+      </w:r>
+      <w:proofErr w:type="spellStart"/>
+      <w:r>
+        <w:rPr>
+          <w:color w:val="000000" w:themeColor="text1"/>
+          <w:sz w:val="28"/>
+        </w:rPr>
+        <w:t>ece</w:t>
+      </w:r>
+      <w:proofErr w:type="spellEnd"/>
+      <w:r>
+        <w:rPr>
+          <w:color w:val="000000" w:themeColor="text1"/>
+          <w:sz w:val="28"/>
+        </w:rPr>
+        <w:t xml:space="preserve">, </w:t>
+      </w:r>
+      <w:proofErr w:type="spellStart"/>
+      <w:r>
+        <w:rPr>
+          <w:color w:val="000000" w:themeColor="text1"/>
+          <w:sz w:val="28"/>
+        </w:rPr>
+        <w:t>eee</w:t>
+      </w:r>
+      <w:proofErr w:type="spellEnd"/>
+      <w:r>
+        <w:rPr>
+          <w:color w:val="000000" w:themeColor="text1"/>
+          <w:sz w:val="28"/>
+        </w:rPr>
+        <w:t>, me, cv</w:t>
+      </w:r>
+    </w:p>
+    <w:p>
+      <w:pPr>
+        <w:pStyle w:val="ListParagraph"/>
+        <w:numPr>
+          <w:ilvl w:val="2"/>
+          <w:numId w:val="6"/>
+        </w:numPr>
+        <w:rPr>
+          <w:color w:val="000000" w:themeColor="text1"/>
+          <w:sz w:val="28"/>
+        </w:rPr>
+      </w:pPr>
+      <w:proofErr w:type="spellStart"/>
+      <w:r>
+        <w:rPr>
+          <w:color w:val="000000" w:themeColor="text1"/>
+          <w:sz w:val="28"/>
+        </w:rPr>
+        <w:t>Cgpa</w:t>
+      </w:r>
+      <w:proofErr w:type="spellEnd"/>
+      <w:r>
+        <w:rPr>
+          <w:color w:val="000000" w:themeColor="text1"/>
+          <w:sz w:val="28"/>
+        </w:rPr>
+        <w:t>=float between 0.1 – 10.0</w:t>
+      </w:r>
+    </w:p>
+    <w:p>
+      <w:pPr>
+        <w:pStyle w:val="ListParagraph"/>
+        <w:numPr>
+          <w:ilvl w:val="2"/>
+          <w:numId w:val="8"/>
+        </w:numPr>
+        <w:rPr>
+          <w:color w:val="000000" w:themeColor="text1"/>
+          <w:sz w:val="28"/>
+        </w:rPr>
+      </w:pPr>
+      <w:proofErr w:type="spellStart"/>
+      <w:r>
+        <w:rPr>
+          <w:color w:val="000000" w:themeColor="text1"/>
+          <w:sz w:val="28"/>
+        </w:rPr>
+        <w:t>Rollno</w:t>
+      </w:r>
+      <w:proofErr w:type="spellEnd"/>
+      <w:r>
+        <w:rPr>
+          <w:color w:val="000000" w:themeColor="text1"/>
+          <w:sz w:val="28"/>
+        </w:rPr>
+        <w:t xml:space="preserve">=integer </w:t>
+      </w:r>
+    </w:p>
+    <w:p>
+      <w:pPr>
+        <w:ind w:left="1800"/>
+        <w:rPr>
+          <w:color w:val="000000" w:themeColor="text1"/>
+          <w:sz w:val="28"/>
+        </w:rPr>
+      </w:pPr>
+      <w:proofErr w:type="gramStart"/>
+      <w:r>
+        <w:rPr>
+          <w:color w:val="000000" w:themeColor="text1"/>
+          <w:sz w:val="28"/>
+        </w:rPr>
+        <w:t>Ex:-</w:t>
+      </w:r>
+      <w:proofErr w:type="gramEnd"/>
+      <w:r>
+        <w:rPr>
+          <w:color w:val="000000" w:themeColor="text1"/>
+          <w:sz w:val="28"/>
+        </w:rPr>
+        <w:t xml:space="preserve"> localhost:3000/</w:t>
+      </w:r>
+      <w:proofErr w:type="spellStart"/>
+      <w:r>
+        <w:rPr>
+          <w:color w:val="000000" w:themeColor="text1"/>
+          <w:sz w:val="28"/>
+        </w:rPr>
+        <w:t>api</w:t>
+      </w:r>
+      <w:proofErr w:type="spellEnd"/>
+      <w:r>
+        <w:rPr>
+          <w:color w:val="000000" w:themeColor="text1"/>
+          <w:sz w:val="28"/>
+        </w:rPr>
+        <w:t>/students/</w:t>
+      </w:r>
+      <w:proofErr w:type="spellStart"/>
+      <w:r>
+        <w:rPr>
+          <w:color w:val="000000" w:themeColor="text1"/>
+          <w:sz w:val="28"/>
+        </w:rPr>
+        <w:t>remove</w:t>
+      </w:r>
+      <w:r>
+        <w:rPr>
+          <w:color w:val="000000" w:themeColor="text1"/>
+          <w:sz w:val="28"/>
+        </w:rPr>
+        <w:t>?name</w:t>
+      </w:r>
+      <w:proofErr w:type="spellEnd"/>
+      <w:r>
+        <w:rPr>
+          <w:color w:val="000000" w:themeColor="text1"/>
+          <w:sz w:val="28"/>
+        </w:rPr>
+        <w:t>=Jatin</w:t>
+      </w:r>
+    </w:p>
+    <w:p>
+      <w:pPr>
+        <w:pStyle w:val="ListParagraph"/>
+        <w:numPr>
+          <w:ilvl w:val="0"/>
+          <w:numId w:val="11"/>
+        </w:numPr>
+        <w:rPr>
+          <w:color w:val="000000" w:themeColor="text1"/>
+          <w:sz w:val="28"/>
+        </w:rPr>
+      </w:pPr>
+      <w:r>
+        <w:rPr>
+          <w:color w:val="000000" w:themeColor="text1"/>
+          <w:sz w:val="28"/>
+        </w:rPr>
+        <w:t>Errors Possible: E1, E2, E3, E4, E5, E7</w:t>
+      </w:r>
+    </w:p>
+    <w:p>
+      <w:pPr>
+        <w:pStyle w:val="ListParagraph"/>
+        <w:ind w:left="1440"/>
+        <w:rPr>
+          <w:color w:val="000000" w:themeColor="text1"/>
+          <w:sz w:val="28"/>
+        </w:rPr>
+      </w:pPr>
+    </w:p>
+    <w:p>
+      <w:pPr>
+        <w:pStyle w:val="ListParagraph"/>
+        <w:numPr>
+          <w:ilvl w:val="0"/>
+          <w:numId w:val="8"/>
+        </w:numPr>
+        <w:rPr>
+          <w:color w:val="000000" w:themeColor="text1"/>
+          <w:sz w:val="28"/>
+        </w:rPr>
+      </w:pPr>
+      <w:r>
+        <w:rPr>
+          <w:color w:val="000000" w:themeColor="text1"/>
+          <w:sz w:val="28"/>
+        </w:rPr>
+        <w:t>/</w:t>
+      </w:r>
+      <w:proofErr w:type="spellStart"/>
+      <w:r>
+        <w:rPr>
+          <w:color w:val="000000" w:themeColor="text1"/>
+          <w:sz w:val="28"/>
+        </w:rPr>
+        <w:t>api</w:t>
+      </w:r>
+      <w:proofErr w:type="spellEnd"/>
+      <w:r>
+        <w:rPr>
+          <w:color w:val="000000" w:themeColor="text1"/>
+          <w:sz w:val="28"/>
+        </w:rPr>
+        <w:t>/</w:t>
+      </w:r>
+      <w:r>
+        <w:rPr>
+          <w:color w:val="000000" w:themeColor="text1"/>
+          <w:sz w:val="28"/>
+        </w:rPr>
+        <w:t>companies</w:t>
+      </w:r>
+      <w:r>
+        <w:rPr>
+          <w:color w:val="000000" w:themeColor="text1"/>
+          <w:sz w:val="28"/>
+        </w:rPr>
+        <w:t>/remove</w:t>
+      </w:r>
+      <w:r>
+        <w:rPr>
+          <w:color w:val="000000" w:themeColor="text1"/>
+          <w:sz w:val="28"/>
+        </w:rPr>
+        <w:t xml:space="preserve">: To </w:t>
+      </w:r>
+      <w:r>
+        <w:rPr>
+          <w:color w:val="000000" w:themeColor="text1"/>
+          <w:sz w:val="28"/>
+        </w:rPr>
+        <w:t xml:space="preserve">remove </w:t>
+      </w:r>
+      <w:r>
+        <w:rPr>
+          <w:color w:val="000000" w:themeColor="text1"/>
+          <w:sz w:val="28"/>
+        </w:rPr>
+        <w:t>companies</w:t>
+      </w:r>
+      <w:r>
+        <w:rPr>
+          <w:color w:val="000000" w:themeColor="text1"/>
+          <w:sz w:val="28"/>
+        </w:rPr>
+        <w:t xml:space="preserve"> from</w:t>
+      </w:r>
+      <w:r>
+        <w:rPr>
+          <w:color w:val="000000" w:themeColor="text1"/>
+          <w:sz w:val="28"/>
+        </w:rPr>
+        <w:t xml:space="preserve"> the Database</w:t>
+      </w:r>
+      <w:r>
+        <w:rPr>
+          <w:color w:val="000000" w:themeColor="text1"/>
+          <w:sz w:val="28"/>
+        </w:rPr>
+        <w:t xml:space="preserve"> and if some students </w:t>
+      </w:r>
+      <w:proofErr w:type="gramStart"/>
+      <w:r>
+        <w:rPr>
+          <w:color w:val="000000" w:themeColor="text1"/>
+          <w:sz w:val="28"/>
+        </w:rPr>
+        <w:t>has</w:t>
+      </w:r>
+      <w:proofErr w:type="gramEnd"/>
+      <w:r>
+        <w:rPr>
+          <w:color w:val="000000" w:themeColor="text1"/>
+          <w:sz w:val="28"/>
+        </w:rPr>
+        <w:t xml:space="preserve"> registered with the company to be removed, It shall also be deleted.</w:t>
+      </w:r>
+    </w:p>
+    <w:p>
+      <w:pPr>
+        <w:pStyle w:val="ListParagraph"/>
+        <w:numPr>
+          <w:ilvl w:val="1"/>
+          <w:numId w:val="8"/>
+        </w:numPr>
+        <w:rPr>
+          <w:color w:val="000000" w:themeColor="text1"/>
+          <w:sz w:val="28"/>
+        </w:rPr>
+      </w:pPr>
+      <w:r>
+        <w:rPr>
+          <w:color w:val="000000" w:themeColor="text1"/>
+          <w:sz w:val="28"/>
+        </w:rPr>
+        <w:t xml:space="preserve">Required </w:t>
+      </w:r>
+      <w:r>
+        <w:rPr>
+          <w:color w:val="000000" w:themeColor="text1"/>
+          <w:sz w:val="28"/>
+        </w:rPr>
+        <w:t>Schema:</w:t>
+      </w:r>
+      <w:r>
+        <w:rPr>
+          <w:color w:val="000000" w:themeColor="text1"/>
+          <w:sz w:val="28"/>
+        </w:rPr>
+        <w:t xml:space="preserve"> -</w:t>
+      </w:r>
+    </w:p>
+    <w:p>
+      <w:pPr>
+        <w:pStyle w:val="ListParagraph"/>
+        <w:numPr>
+          <w:ilvl w:val="2"/>
+          <w:numId w:val="8"/>
+        </w:numPr>
+        <w:rPr>
+          <w:color w:val="000000" w:themeColor="text1"/>
+          <w:sz w:val="28"/>
+        </w:rPr>
+      </w:pPr>
+      <w:r>
+        <w:rPr>
+          <w:color w:val="000000" w:themeColor="text1"/>
+          <w:sz w:val="28"/>
+        </w:rPr>
+        <w:t>Id=</w:t>
+      </w:r>
+      <w:proofErr w:type="spellStart"/>
+      <w:r>
+        <w:rPr>
+          <w:color w:val="000000" w:themeColor="text1"/>
+          <w:sz w:val="28"/>
+        </w:rPr>
+        <w:t>mongoId</w:t>
+      </w:r>
+      <w:proofErr w:type="spellEnd"/>
+    </w:p>
+    <w:p>
+      <w:pPr>
+        <w:pStyle w:val="ListParagraph"/>
+        <w:ind w:left="1080" w:firstLine="720"/>
+        <w:rPr>
+          <w:color w:val="000000" w:themeColor="text1"/>
+          <w:sz w:val="28"/>
+        </w:rPr>
+      </w:pPr>
+      <w:proofErr w:type="gramStart"/>
+      <w:r>
+        <w:rPr>
+          <w:color w:val="000000" w:themeColor="text1"/>
+          <w:sz w:val="28"/>
+        </w:rPr>
+        <w:t>Ex:-</w:t>
+      </w:r>
+      <w:proofErr w:type="gramEnd"/>
+      <w:r>
+        <w:rPr>
+          <w:color w:val="000000" w:themeColor="text1"/>
+          <w:sz w:val="28"/>
+        </w:rPr>
+        <w:t xml:space="preserve"> localhost:3000/</w:t>
+      </w:r>
+      <w:proofErr w:type="spellStart"/>
+      <w:r>
+        <w:rPr>
+          <w:color w:val="000000" w:themeColor="text1"/>
+          <w:sz w:val="28"/>
+        </w:rPr>
+        <w:t>api</w:t>
+      </w:r>
+      <w:proofErr w:type="spellEnd"/>
+      <w:r>
+        <w:rPr>
+          <w:color w:val="000000" w:themeColor="text1"/>
+          <w:sz w:val="28"/>
+        </w:rPr>
+        <w:t>/</w:t>
+      </w:r>
+      <w:r>
+        <w:rPr>
+          <w:color w:val="000000" w:themeColor="text1"/>
+          <w:sz w:val="28"/>
+        </w:rPr>
+        <w:t>companies</w:t>
+      </w:r>
+      <w:r>
+        <w:rPr>
+          <w:color w:val="000000" w:themeColor="text1"/>
+          <w:sz w:val="28"/>
+        </w:rPr>
+        <w:t>/</w:t>
+      </w:r>
+      <w:proofErr w:type="spellStart"/>
+      <w:r>
+        <w:rPr>
+          <w:color w:val="000000" w:themeColor="text1"/>
+          <w:sz w:val="28"/>
+        </w:rPr>
+        <w:t>remove?</w:t>
+      </w:r>
+      <w:r>
+        <w:rPr>
+          <w:color w:val="000000" w:themeColor="text1"/>
+          <w:sz w:val="28"/>
+        </w:rPr>
+        <w:t>id</w:t>
+      </w:r>
+      <w:proofErr w:type="spellEnd"/>
+      <w:r>
+        <w:rPr>
+          <w:color w:val="000000" w:themeColor="text1"/>
+          <w:sz w:val="28"/>
+        </w:rPr>
+        <w:t>=</w:t>
+      </w:r>
+      <w:r>
+        <w:rPr>
+          <w:color w:val="000000" w:themeColor="text1"/>
+          <w:sz w:val="28"/>
+        </w:rPr>
+        <w:t>id</w:t>
+      </w:r>
+    </w:p>
+    <w:p>
+      <w:pPr>
+        <w:pStyle w:val="ListParagraph"/>
+        <w:numPr>
+          <w:ilvl w:val="1"/>
+          <w:numId w:val="8"/>
+        </w:numPr>
+        <w:rPr>
+          <w:color w:val="000000" w:themeColor="text1"/>
+          <w:sz w:val="28"/>
+        </w:rPr>
+      </w:pPr>
+      <w:r>
+        <w:rPr>
+          <w:color w:val="000000" w:themeColor="text1"/>
+          <w:sz w:val="28"/>
+        </w:rPr>
+        <w:t>Errors Possible</w:t>
+      </w:r>
+      <w:r>
+        <w:rPr>
+          <w:color w:val="000000" w:themeColor="text1"/>
+          <w:sz w:val="28"/>
+        </w:rPr>
+        <w:t>: E5, E7</w:t>
+      </w:r>
+    </w:p>
+    <w:p>
+      <w:pPr>
+        <w:pStyle w:val="ListParagraph"/>
+        <w:ind w:left="1440"/>
+        <w:rPr>
+          <w:color w:val="000000" w:themeColor="text1"/>
+          <w:sz w:val="28"/>
+        </w:rPr>
+      </w:pPr>
+    </w:p>
+    <w:p>
+      <w:pPr>
+        <w:pStyle w:val="ListParagraph"/>
+        <w:numPr>
+          <w:ilvl w:val="0"/>
+          <w:numId w:val="8"/>
+        </w:numPr>
+        <w:rPr>
+          <w:color w:val="000000" w:themeColor="text1"/>
+          <w:sz w:val="28"/>
+        </w:rPr>
+      </w:pPr>
+      <w:r>
+        <w:rPr>
+          <w:color w:val="000000" w:themeColor="text1"/>
+          <w:sz w:val="28"/>
+        </w:rPr>
+        <w:t>/</w:t>
+      </w:r>
+      <w:proofErr w:type="spellStart"/>
+      <w:r>
+        <w:rPr>
+          <w:color w:val="000000" w:themeColor="text1"/>
+          <w:sz w:val="28"/>
+        </w:rPr>
+        <w:t>api</w:t>
+      </w:r>
+      <w:proofErr w:type="spellEnd"/>
+      <w:r>
+        <w:rPr>
+          <w:color w:val="000000" w:themeColor="text1"/>
+          <w:sz w:val="28"/>
+        </w:rPr>
+        <w:t>/</w:t>
+      </w:r>
+      <w:r>
+        <w:rPr>
+          <w:color w:val="000000" w:themeColor="text1"/>
+          <w:sz w:val="28"/>
+        </w:rPr>
+        <w:t>students</w:t>
+      </w:r>
+      <w:r>
+        <w:rPr>
+          <w:color w:val="000000" w:themeColor="text1"/>
+          <w:sz w:val="28"/>
+        </w:rPr>
+        <w:t>/</w:t>
+      </w:r>
+      <w:r>
+        <w:rPr>
+          <w:color w:val="000000" w:themeColor="text1"/>
+          <w:sz w:val="28"/>
+        </w:rPr>
+        <w:t>unregister</w:t>
+      </w:r>
+      <w:r>
+        <w:rPr>
+          <w:color w:val="000000" w:themeColor="text1"/>
+          <w:sz w:val="28"/>
+        </w:rPr>
+        <w:t xml:space="preserve">: To </w:t>
+      </w:r>
+      <w:r>
+        <w:rPr>
+          <w:color w:val="000000" w:themeColor="text1"/>
+          <w:sz w:val="28"/>
+        </w:rPr>
+        <w:t>unregister</w:t>
+      </w:r>
+      <w:r>
+        <w:rPr>
+          <w:color w:val="000000" w:themeColor="text1"/>
+          <w:sz w:val="28"/>
+        </w:rPr>
+        <w:t xml:space="preserve"> </w:t>
+      </w:r>
+      <w:r>
+        <w:rPr>
+          <w:color w:val="000000" w:themeColor="text1"/>
+          <w:sz w:val="28"/>
+        </w:rPr>
+        <w:t>students from placement of a specific company</w:t>
+      </w:r>
+      <w:r>
+        <w:rPr>
+          <w:color w:val="000000" w:themeColor="text1"/>
+          <w:sz w:val="28"/>
+        </w:rPr>
+        <w:t xml:space="preserve"> from the Database</w:t>
+      </w:r>
+    </w:p>
+    <w:p>
+      <w:pPr>
+        <w:pStyle w:val="ListParagraph"/>
+        <w:numPr>
+          <w:ilvl w:val="1"/>
+          <w:numId w:val="8"/>
+        </w:numPr>
+        <w:rPr>
+          <w:color w:val="000000" w:themeColor="text1"/>
+          <w:sz w:val="28"/>
+        </w:rPr>
+      </w:pPr>
+      <w:r>
+        <w:rPr>
+          <w:color w:val="000000" w:themeColor="text1"/>
+          <w:sz w:val="28"/>
+        </w:rPr>
+        <w:t>Required Schema: -</w:t>
+      </w:r>
+    </w:p>
+    <w:p>
+      <w:pPr>
+        <w:pStyle w:val="ListParagraph"/>
+        <w:numPr>
+          <w:ilvl w:val="2"/>
+          <w:numId w:val="8"/>
+        </w:numPr>
+        <w:rPr>
+          <w:color w:val="000000" w:themeColor="text1"/>
+          <w:sz w:val="28"/>
+        </w:rPr>
+      </w:pPr>
+      <w:proofErr w:type="spellStart"/>
+      <w:r>
+        <w:rPr>
+          <w:color w:val="000000" w:themeColor="text1"/>
+          <w:sz w:val="28"/>
+        </w:rPr>
+        <w:t>sId</w:t>
+      </w:r>
+      <w:proofErr w:type="spellEnd"/>
+      <w:r>
+        <w:rPr>
+          <w:color w:val="000000" w:themeColor="text1"/>
+          <w:sz w:val="28"/>
+        </w:rPr>
+        <w:t>=</w:t>
+      </w:r>
+      <w:proofErr w:type="spellStart"/>
+      <w:r>
+        <w:rPr>
+          <w:color w:val="000000" w:themeColor="text1"/>
+          <w:sz w:val="28"/>
+        </w:rPr>
+        <w:t>mongoId</w:t>
+      </w:r>
+      <w:proofErr w:type="spellEnd"/>
+      <w:r>
+        <w:rPr>
+          <w:color w:val="000000" w:themeColor="text1"/>
+          <w:sz w:val="28"/>
+        </w:rPr>
+        <w:t xml:space="preserve"> of a student</w:t>
+      </w:r>
+    </w:p>
+    <w:p>
+      <w:pPr>
+        <w:pStyle w:val="ListParagraph"/>
+        <w:numPr>
+          <w:ilvl w:val="2"/>
+          <w:numId w:val="8"/>
+        </w:numPr>
+        <w:rPr>
+          <w:color w:val="000000" w:themeColor="text1"/>
+          <w:sz w:val="28"/>
+        </w:rPr>
+      </w:pPr>
+      <w:proofErr w:type="spellStart"/>
+      <w:r>
+        <w:rPr>
+          <w:color w:val="000000" w:themeColor="text1"/>
+          <w:sz w:val="28"/>
+        </w:rPr>
+        <w:t>cId</w:t>
+      </w:r>
+      <w:proofErr w:type="spellEnd"/>
+      <w:r>
+        <w:rPr>
+          <w:color w:val="000000" w:themeColor="text1"/>
+          <w:sz w:val="28"/>
+        </w:rPr>
+        <w:t>=</w:t>
+      </w:r>
+      <w:proofErr w:type="spellStart"/>
+      <w:r>
+        <w:rPr>
+          <w:color w:val="000000" w:themeColor="text1"/>
+          <w:sz w:val="28"/>
+        </w:rPr>
+        <w:t>mongoId</w:t>
+      </w:r>
+      <w:proofErr w:type="spellEnd"/>
+      <w:r>
+        <w:rPr>
+          <w:color w:val="000000" w:themeColor="text1"/>
+          <w:sz w:val="28"/>
+        </w:rPr>
+        <w:t xml:space="preserve"> of a company</w:t>
+      </w:r>
+    </w:p>
+    <w:p>
+      <w:pPr>
+        <w:ind w:left="1800"/>
+        <w:rPr>
+          <w:color w:val="000000" w:themeColor="text1"/>
+          <w:sz w:val="28"/>
+        </w:rPr>
+      </w:pPr>
+      <w:r>
+        <w:rPr>
+          <w:color w:val="000000" w:themeColor="text1"/>
+          <w:sz w:val="28"/>
+        </w:rPr>
+        <w:t>ex:</w:t>
+      </w:r>
+    </w:p>
+    <w:p>
+      <w:pPr>
+        <w:ind w:left="1800"/>
+        <w:rPr>
+          <w:color w:val="000000" w:themeColor="text1"/>
+          <w:sz w:val="28"/>
+        </w:rPr>
+      </w:pPr>
+      <w:r>
+        <w:rPr>
+          <w:color w:val="000000" w:themeColor="text1"/>
+          <w:sz w:val="28"/>
+        </w:rPr>
+        <w:lastRenderedPageBreak/>
+        <w:t>localhost:3000/</w:t>
+      </w:r>
+      <w:proofErr w:type="spellStart"/>
+      <w:r>
+        <w:rPr>
+          <w:color w:val="000000" w:themeColor="text1"/>
+          <w:sz w:val="28"/>
+        </w:rPr>
+        <w:t>api</w:t>
+      </w:r>
+      <w:proofErr w:type="spellEnd"/>
+      <w:r>
+        <w:rPr>
+          <w:color w:val="000000" w:themeColor="text1"/>
+          <w:sz w:val="28"/>
+        </w:rPr>
+        <w:t>/students/</w:t>
+      </w:r>
+      <w:proofErr w:type="spellStart"/>
+      <w:proofErr w:type="gramStart"/>
+      <w:r>
+        <w:rPr>
+          <w:color w:val="000000" w:themeColor="text1"/>
+          <w:sz w:val="28"/>
+        </w:rPr>
+        <w:t>update?sId</w:t>
+      </w:r>
+      <w:proofErr w:type="spellEnd"/>
+      <w:proofErr w:type="gramEnd"/>
+      <w:r>
+        <w:rPr>
+          <w:color w:val="000000" w:themeColor="text1"/>
+          <w:sz w:val="28"/>
+        </w:rPr>
+        <w:t>=</w:t>
+      </w:r>
+      <w:proofErr w:type="spellStart"/>
+      <w:r>
+        <w:rPr>
+          <w:color w:val="000000" w:themeColor="text1"/>
+          <w:sz w:val="28"/>
+        </w:rPr>
+        <w:t>id&amp;cId</w:t>
+      </w:r>
+      <w:proofErr w:type="spellEnd"/>
+      <w:r>
+        <w:rPr>
+          <w:color w:val="000000" w:themeColor="text1"/>
+          <w:sz w:val="28"/>
+        </w:rPr>
+        <w:t>=id</w:t>
+      </w:r>
+    </w:p>
+    <w:p>
+      <w:pPr>
+        <w:pStyle w:val="ListParagraph"/>
+        <w:numPr>
+          <w:ilvl w:val="0"/>
+          <w:numId w:val="10"/>
+        </w:numPr>
+        <w:rPr>
+          <w:color w:val="000000" w:themeColor="text1"/>
+          <w:sz w:val="28"/>
+        </w:rPr>
+      </w:pPr>
+      <w:r>
+        <w:rPr>
+          <w:color w:val="000000" w:themeColor="text1"/>
+          <w:sz w:val="28"/>
+        </w:rPr>
+        <w:t>Errors possible: E5, E7</w:t>
+      </w:r>
+    </w:p>
+    <w:p>
+      <w:pPr>
+        <w:pStyle w:val="ListParagraph"/>
+        <w:ind w:left="1440"/>
         <w:rPr>
           <w:color w:val="000000" w:themeColor="text1"/>
           <w:sz w:val="28"/>
@@ -1641,6 +3961,61 @@
       </w:pPr>
       <w:bookmarkStart w:id="0" w:name="_GoBack"/>
       <w:bookmarkEnd w:id="0"/>
+    </w:p>
+    <w:p>
+      <w:pPr>
+        <w:pStyle w:val="ListParagraph"/>
+        <w:ind w:left="1440"/>
+        <w:rPr>
+          <w:color w:val="000000" w:themeColor="text1"/>
+          <w:sz w:val="28"/>
+        </w:rPr>
+      </w:pPr>
+    </w:p>
+    <w:p>
+      <w:pPr>
+        <w:rPr>
+          <w:b/>
+          <w:color w:val="000000" w:themeColor="text1"/>
+          <w:sz w:val="32"/>
+        </w:rPr>
+      </w:pPr>
+    </w:p>
+    <w:p>
+      <w:pPr>
+        <w:rPr>
+          <w:b/>
+          <w:color w:val="000000" w:themeColor="text1"/>
+          <w:sz w:val="32"/>
+        </w:rPr>
+      </w:pPr>
+    </w:p>
+    <w:p>
+      <w:pPr>
+        <w:rPr>
+          <w:b/>
+          <w:color w:val="000000" w:themeColor="text1"/>
+          <w:sz w:val="32"/>
+        </w:rPr>
+      </w:pPr>
+    </w:p>
+    <w:p>
+      <w:pPr>
+        <w:rPr>
+          <w:color w:val="000000" w:themeColor="text1"/>
+          <w:sz w:val="28"/>
+        </w:rPr>
+      </w:pPr>
+    </w:p>
+    <w:p>
+      <w:pPr>
+        <w:pStyle w:val="ListParagraph"/>
+        <w:ind w:left="1440"/>
+        <w:rPr>
+          <w:color w:val="000000" w:themeColor="text1"/>
+          <w:sz w:val="28"/>
+        </w:rPr>
+      </w:pPr>
     </w:p>
     <w:p>
       <w:pPr>
@@ -1804,6 +4179,232 @@
     </w:lvl>
   </w:abstractNum>
   <w:abstractNum w:abstractNumId="1" w15:restartNumberingAfterBreak="0">
+    <w:nsid w:val="08612988"/>
+    <w:multiLevelType w:val="hybridMultilevel"/>
+    <w:tmpl w:val="F97CA680"/>
+    <w:lvl w:ilvl="0" w:tplc="40090003">
+      <w:start w:val="1"/>
+      <w:numFmt w:val="bullet"/>
+      <w:lvlText w:val="o"/>
+      <w:lvlJc w:val="left"/>
+      <w:pPr>
+        <w:ind w:left="1440" w:hanging="360"/>
+      </w:pPr>
+      <w:rPr>
+        <w:rFonts w:ascii="Courier New" w:hAnsi="Courier New" w:cs="Courier New" w:hint="default"/>
+      </w:rPr>
+    </w:lvl>
+    <w:lvl w:ilvl="1" w:tplc="40090003" w:tentative="1">
+      <w:start w:val="1"/>
+      <w:numFmt w:val="bullet"/>
+      <w:lvlText w:val="o"/>
+      <w:lvlJc w:val="left"/>
+      <w:pPr>
+        <w:ind w:left="1440" w:hanging="360"/>
+      </w:pPr>
+      <w:rPr>
+        <w:rFonts w:ascii="Courier New" w:hAnsi="Courier New" w:cs="Courier New" w:hint="default"/>
+      </w:rPr>
+    </w:lvl>
+    <w:lvl w:ilvl="2" w:tplc="40090005" w:tentative="1">
+      <w:start w:val="1"/>
+      <w:numFmt w:val="bullet"/>
+      <w:lvlText w:val=""/>
+      <w:lvlJc w:val="left"/>
+      <w:pPr>
+        <w:ind w:left="2160" w:hanging="360"/>
+      </w:pPr>
+      <w:rPr>
+        <w:rFonts w:ascii="Wingdings" w:hAnsi="Wingdings" w:hint="default"/>
+      </w:rPr>
+    </w:lvl>
+    <w:lvl w:ilvl="3" w:tplc="40090001" w:tentative="1">
+      <w:start w:val="1"/>
+      <w:numFmt w:val="bullet"/>
+      <w:lvlText w:val=""/>
+      <w:lvlJc w:val="left"/>
+      <w:pPr>
+        <w:ind w:left="2880" w:hanging="360"/>
+      </w:pPr>
+      <w:rPr>
+        <w:rFonts w:ascii="Symbol" w:hAnsi="Symbol" w:hint="default"/>
+      </w:rPr>
+    </w:lvl>
+    <w:lvl w:ilvl="4" w:tplc="40090003" w:tentative="1">
+      <w:start w:val="1"/>
+      <w:numFmt w:val="bullet"/>
+      <w:lvlText w:val="o"/>
+      <w:lvlJc w:val="left"/>
+      <w:pPr>
+        <w:ind w:left="3600" w:hanging="360"/>
+      </w:pPr>
+      <w:rPr>
+        <w:rFonts w:ascii="Courier New" w:hAnsi="Courier New" w:cs="Courier New" w:hint="default"/>
+      </w:rPr>
+    </w:lvl>
+    <w:lvl w:ilvl="5" w:tplc="40090005" w:tentative="1">
+      <w:start w:val="1"/>
+      <w:numFmt w:val="bullet"/>
+      <w:lvlText w:val=""/>
+      <w:lvlJc w:val="left"/>
+      <w:pPr>
+        <w:ind w:left="4320" w:hanging="360"/>
+      </w:pPr>
+      <w:rPr>
+        <w:rFonts w:ascii="Wingdings" w:hAnsi="Wingdings" w:hint="default"/>
+      </w:rPr>
+    </w:lvl>
+    <w:lvl w:ilvl="6" w:tplc="40090001" w:tentative="1">
+      <w:start w:val="1"/>
+      <w:numFmt w:val="bullet"/>
+      <w:lvlText w:val=""/>
+      <w:lvlJc w:val="left"/>
+      <w:pPr>
+        <w:ind w:left="5040" w:hanging="360"/>
+      </w:pPr>
+      <w:rPr>
+        <w:rFonts w:ascii="Symbol" w:hAnsi="Symbol" w:hint="default"/>
+      </w:rPr>
+    </w:lvl>
+    <w:lvl w:ilvl="7" w:tplc="40090003" w:tentative="1">
+      <w:start w:val="1"/>
+      <w:numFmt w:val="bullet"/>
+      <w:lvlText w:val="o"/>
+      <w:lvlJc w:val="left"/>
+      <w:pPr>
+        <w:ind w:left="5760" w:hanging="360"/>
+      </w:pPr>
+      <w:rPr>
+        <w:rFonts w:ascii="Courier New" w:hAnsi="Courier New" w:cs="Courier New" w:hint="default"/>
+      </w:rPr>
+    </w:lvl>
+    <w:lvl w:ilvl="8" w:tplc="40090005" w:tentative="1">
+      <w:start w:val="1"/>
+      <w:numFmt w:val="bullet"/>
+      <w:lvlText w:val=""/>
+      <w:lvlJc w:val="left"/>
+      <w:pPr>
+        <w:ind w:left="6480" w:hanging="360"/>
+      </w:pPr>
+      <w:rPr>
+        <w:rFonts w:ascii="Wingdings" w:hAnsi="Wingdings" w:hint="default"/>
+      </w:rPr>
+    </w:lvl>
+  </w:abstractNum>
+  <w:abstractNum w:abstractNumId="2" w15:restartNumberingAfterBreak="0">
+    <w:nsid w:val="0D731C67"/>
+    <w:multiLevelType w:val="hybridMultilevel"/>
+    <w:tmpl w:val="93DA8C12"/>
+    <w:lvl w:ilvl="0" w:tplc="40090003">
+      <w:start w:val="1"/>
+      <w:numFmt w:val="bullet"/>
+      <w:lvlText w:val="o"/>
+      <w:lvlJc w:val="left"/>
+      <w:pPr>
+        <w:ind w:left="1440" w:hanging="360"/>
+      </w:pPr>
+      <w:rPr>
+        <w:rFonts w:ascii="Courier New" w:hAnsi="Courier New" w:cs="Courier New" w:hint="default"/>
+      </w:rPr>
+    </w:lvl>
+    <w:lvl w:ilvl="1" w:tplc="40090003" w:tentative="1">
+      <w:start w:val="1"/>
+      <w:numFmt w:val="bullet"/>
+      <w:lvlText w:val="o"/>
+      <w:lvlJc w:val="left"/>
+      <w:pPr>
+        <w:ind w:left="1440" w:hanging="360"/>
+      </w:pPr>
+      <w:rPr>
+        <w:rFonts w:ascii="Courier New" w:hAnsi="Courier New" w:cs="Courier New" w:hint="default"/>
+      </w:rPr>
+    </w:lvl>
+    <w:lvl w:ilvl="2" w:tplc="40090005" w:tentative="1">
+      <w:start w:val="1"/>
+      <w:numFmt w:val="bullet"/>
+      <w:lvlText w:val=""/>
+      <w:lvlJc w:val="left"/>
+      <w:pPr>
+        <w:ind w:left="2160" w:hanging="360"/>
+      </w:pPr>
+      <w:rPr>
+        <w:rFonts w:ascii="Wingdings" w:hAnsi="Wingdings" w:hint="default"/>
+      </w:rPr>
+    </w:lvl>
+    <w:lvl w:ilvl="3" w:tplc="40090001" w:tentative="1">
+      <w:start w:val="1"/>
+      <w:numFmt w:val="bullet"/>
+      <w:lvlText w:val=""/>
+      <w:lvlJc w:val="left"/>
+      <w:pPr>
+        <w:ind w:left="2880" w:hanging="360"/>
+      </w:pPr>
+      <w:rPr>
+        <w:rFonts w:ascii="Symbol" w:hAnsi="Symbol" w:hint="default"/>
+      </w:rPr>
+    </w:lvl>
+    <w:lvl w:ilvl="4" w:tplc="40090003" w:tentative="1">
+      <w:start w:val="1"/>
+      <w:numFmt w:val="bullet"/>
+      <w:lvlText w:val="o"/>
+      <w:lvlJc w:val="left"/>
+      <w:pPr>
+        <w:ind w:left="3600" w:hanging="360"/>
+      </w:pPr>
+      <w:rPr>
+        <w:rFonts w:ascii="Courier New" w:hAnsi="Courier New" w:cs="Courier New" w:hint="default"/>
+      </w:rPr>
+    </w:lvl>
+    <w:lvl w:ilvl="5" w:tplc="40090005" w:tentative="1">
+      <w:start w:val="1"/>
+      <w:numFmt w:val="bullet"/>
+      <w:lvlText w:val=""/>
+      <w:lvlJc w:val="left"/>
+      <w:pPr>
+        <w:ind w:left="4320" w:hanging="360"/>
+      </w:pPr>
+      <w:rPr>
+        <w:rFonts w:ascii="Wingdings" w:hAnsi="Wingdings" w:hint="default"/>
+      </w:rPr>
+    </w:lvl>
+    <w:lvl w:ilvl="6" w:tplc="40090001" w:tentative="1">
+      <w:start w:val="1"/>
+      <w:numFmt w:val="bullet"/>
+      <w:lvlText w:val=""/>
+      <w:lvlJc w:val="left"/>
+      <w:pPr>
+        <w:ind w:left="5040" w:hanging="360"/>
+      </w:pPr>
+      <w:rPr>
+        <w:rFonts w:ascii="Symbol" w:hAnsi="Symbol" w:hint="default"/>
+      </w:rPr>
+    </w:lvl>
+    <w:lvl w:ilvl="7" w:tplc="40090003" w:tentative="1">
+      <w:start w:val="1"/>
+      <w:numFmt w:val="bullet"/>
+      <w:lvlText w:val="o"/>
+      <w:lvlJc w:val="left"/>
+      <w:pPr>
+        <w:ind w:left="5760" w:hanging="360"/>
+      </w:pPr>
+      <w:rPr>
+        <w:rFonts w:ascii="Courier New" w:hAnsi="Courier New" w:cs="Courier New" w:hint="default"/>
+      </w:rPr>
+    </w:lvl>
+    <w:lvl w:ilvl="8" w:tplc="40090005" w:tentative="1">
+      <w:start w:val="1"/>
+      <w:numFmt w:val="bullet"/>
+      <w:lvlText w:val=""/>
+      <w:lvlJc w:val="left"/>
+      <w:pPr>
+        <w:ind w:left="6480" w:hanging="360"/>
+      </w:pPr>
+      <w:rPr>
+        <w:rFonts w:ascii="Wingdings" w:hAnsi="Wingdings" w:hint="default"/>
+      </w:rPr>
+    </w:lvl>
+  </w:abstractNum>
+  <w:abstractNum w:abstractNumId="3" w15:restartNumberingAfterBreak="0">
     <w:nsid w:val="0FCE77ED"/>
     <w:multiLevelType w:val="hybridMultilevel"/>
     <w:tmpl w:val="DAAEF132"/>
@@ -1916,7 +4517,120 @@
       </w:rPr>
     </w:lvl>
   </w:abstractNum>
-  <w:abstractNum w:abstractNumId="2" w15:restartNumberingAfterBreak="0">
+  <w:abstractNum w:abstractNumId="4" w15:restartNumberingAfterBreak="0">
+    <w:nsid w:val="179E44FE"/>
+    <w:multiLevelType w:val="hybridMultilevel"/>
+    <w:tmpl w:val="2B36FA34"/>
+    <w:lvl w:ilvl="0" w:tplc="40090001">
+      <w:start w:val="1"/>
+      <w:numFmt w:val="bullet"/>
+      <w:lvlText w:val=""/>
+      <w:lvlJc w:val="left"/>
+      <w:pPr>
+        <w:ind w:left="720" w:hanging="360"/>
+      </w:pPr>
+      <w:rPr>
+        <w:rFonts w:ascii="Symbol" w:hAnsi="Symbol" w:hint="default"/>
+      </w:rPr>
+    </w:lvl>
+    <w:lvl w:ilvl="1" w:tplc="40090003">
+      <w:start w:val="1"/>
+      <w:numFmt w:val="bullet"/>
+      <w:lvlText w:val="o"/>
+      <w:lvlJc w:val="left"/>
+      <w:pPr>
+        <w:ind w:left="1440" w:hanging="360"/>
+      </w:pPr>
+      <w:rPr>
+        <w:rFonts w:ascii="Courier New" w:hAnsi="Courier New" w:cs="Courier New" w:hint="default"/>
+      </w:rPr>
+    </w:lvl>
+    <w:lvl w:ilvl="2" w:tplc="40090005">
+      <w:start w:val="1"/>
+      <w:numFmt w:val="bullet"/>
+      <w:lvlText w:val=""/>
+      <w:lvlJc w:val="left"/>
+      <w:pPr>
+        <w:ind w:left="2160" w:hanging="360"/>
+      </w:pPr>
+      <w:rPr>
+        <w:rFonts w:ascii="Wingdings" w:hAnsi="Wingdings" w:hint="default"/>
+      </w:rPr>
+    </w:lvl>
+    <w:lvl w:ilvl="3" w:tplc="40090001" w:tentative="1">
+      <w:start w:val="1"/>
+      <w:numFmt w:val="bullet"/>
+      <w:lvlText w:val=""/>
+      <w:lvlJc w:val="left"/>
+      <w:pPr>
+        <w:ind w:left="2880" w:hanging="360"/>
+      </w:pPr>
+      <w:rPr>
+        <w:rFonts w:ascii="Symbol" w:hAnsi="Symbol" w:hint="default"/>
+      </w:rPr>
+    </w:lvl>
+    <w:lvl w:ilvl="4" w:tplc="40090003" w:tentative="1">
+      <w:start w:val="1"/>
+      <w:numFmt w:val="bullet"/>
+      <w:lvlText w:val="o"/>
+      <w:lvlJc w:val="left"/>
+      <w:pPr>
+        <w:ind w:left="3600" w:hanging="360"/>
+      </w:pPr>
+      <w:rPr>
+        <w:rFonts w:ascii="Courier New" w:hAnsi="Courier New" w:cs="Courier New" w:hint="default"/>
+      </w:rPr>
+    </w:lvl>
+    <w:lvl w:ilvl="5" w:tplc="40090005" w:tentative="1">
+      <w:start w:val="1"/>
+      <w:numFmt w:val="bullet"/>
+      <w:lvlText w:val=""/>
+      <w:lvlJc w:val="left"/>
+      <w:pPr>
+        <w:ind w:left="4320" w:hanging="360"/>
+      </w:pPr>
+      <w:rPr>
+        <w:rFonts w:ascii="Wingdings" w:hAnsi="Wingdings" w:hint="default"/>
+      </w:rPr>
+    </w:lvl>
+    <w:lvl w:ilvl="6" w:tplc="40090001" w:tentative="1">
+      <w:start w:val="1"/>
+      <w:numFmt w:val="bullet"/>
+      <w:lvlText w:val=""/>
+      <w:lvlJc w:val="left"/>
+      <w:pPr>
+        <w:ind w:left="5040" w:hanging="360"/>
+      </w:pPr>
+      <w:rPr>
+        <w:rFonts w:ascii="Symbol" w:hAnsi="Symbol" w:hint="default"/>
+      </w:rPr>
+    </w:lvl>
+    <w:lvl w:ilvl="7" w:tplc="40090003" w:tentative="1">
+      <w:start w:val="1"/>
+      <w:numFmt w:val="bullet"/>
+      <w:lvlText w:val="o"/>
+      <w:lvlJc w:val="left"/>
+      <w:pPr>
+        <w:ind w:left="5760" w:hanging="360"/>
+      </w:pPr>
+      <w:rPr>
+        <w:rFonts w:ascii="Courier New" w:hAnsi="Courier New" w:cs="Courier New" w:hint="default"/>
+      </w:rPr>
+    </w:lvl>
+    <w:lvl w:ilvl="8" w:tplc="40090005" w:tentative="1">
+      <w:start w:val="1"/>
+      <w:numFmt w:val="bullet"/>
+      <w:lvlText w:val=""/>
+      <w:lvlJc w:val="left"/>
+      <w:pPr>
+        <w:ind w:left="6480" w:hanging="360"/>
+      </w:pPr>
+      <w:rPr>
+        <w:rFonts w:ascii="Wingdings" w:hAnsi="Wingdings" w:hint="default"/>
+      </w:rPr>
+    </w:lvl>
+  </w:abstractNum>
+  <w:abstractNum w:abstractNumId="5" w15:restartNumberingAfterBreak="0">
     <w:nsid w:val="249825F4"/>
     <w:multiLevelType w:val="hybridMultilevel"/>
     <w:tmpl w:val="9A48455A"/>
@@ -2029,7 +4743,7 @@
       </w:rPr>
     </w:lvl>
   </w:abstractNum>
-  <w:abstractNum w:abstractNumId="3" w15:restartNumberingAfterBreak="0">
+  <w:abstractNum w:abstractNumId="6" w15:restartNumberingAfterBreak="0">
     <w:nsid w:val="4EA264E6"/>
     <w:multiLevelType w:val="hybridMultilevel"/>
     <w:tmpl w:val="4C6E8870"/>
@@ -2142,10 +4856,10 @@
       </w:rPr>
     </w:lvl>
   </w:abstractNum>
-  <w:abstractNum w:abstractNumId="4" w15:restartNumberingAfterBreak="0">
+  <w:abstractNum w:abstractNumId="7" w15:restartNumberingAfterBreak="0">
     <w:nsid w:val="62953C6D"/>
     <w:multiLevelType w:val="hybridMultilevel"/>
-    <w:tmpl w:val="5B72C062"/>
+    <w:tmpl w:val="068457A6"/>
     <w:lvl w:ilvl="0" w:tplc="40090001">
       <w:start w:val="1"/>
       <w:numFmt w:val="bullet"/>
@@ -2255,7 +4969,233 @@
       </w:rPr>
     </w:lvl>
   </w:abstractNum>
-  <w:abstractNum w:abstractNumId="5" w15:restartNumberingAfterBreak="0">
+  <w:abstractNum w:abstractNumId="8" w15:restartNumberingAfterBreak="0">
+    <w:nsid w:val="6BC81ECE"/>
+    <w:multiLevelType w:val="hybridMultilevel"/>
+    <w:tmpl w:val="02561E84"/>
+    <w:lvl w:ilvl="0" w:tplc="40090003">
+      <w:start w:val="1"/>
+      <w:numFmt w:val="bullet"/>
+      <w:lvlText w:val="o"/>
+      <w:lvlJc w:val="left"/>
+      <w:pPr>
+        <w:ind w:left="2160" w:hanging="360"/>
+      </w:pPr>
+      <w:rPr>
+        <w:rFonts w:ascii="Courier New" w:hAnsi="Courier New" w:cs="Courier New" w:hint="default"/>
+      </w:rPr>
+    </w:lvl>
+    <w:lvl w:ilvl="1" w:tplc="40090003">
+      <w:start w:val="1"/>
+      <w:numFmt w:val="bullet"/>
+      <w:lvlText w:val="o"/>
+      <w:lvlJc w:val="left"/>
+      <w:pPr>
+        <w:ind w:left="2160" w:hanging="360"/>
+      </w:pPr>
+      <w:rPr>
+        <w:rFonts w:ascii="Courier New" w:hAnsi="Courier New" w:cs="Courier New" w:hint="default"/>
+      </w:rPr>
+    </w:lvl>
+    <w:lvl w:ilvl="2" w:tplc="40090005" w:tentative="1">
+      <w:start w:val="1"/>
+      <w:numFmt w:val="bullet"/>
+      <w:lvlText w:val=""/>
+      <w:lvlJc w:val="left"/>
+      <w:pPr>
+        <w:ind w:left="2880" w:hanging="360"/>
+      </w:pPr>
+      <w:rPr>
+        <w:rFonts w:ascii="Wingdings" w:hAnsi="Wingdings" w:hint="default"/>
+      </w:rPr>
+    </w:lvl>
+    <w:lvl w:ilvl="3" w:tplc="40090001" w:tentative="1">
+      <w:start w:val="1"/>
+      <w:numFmt w:val="bullet"/>
+      <w:lvlText w:val=""/>
+      <w:lvlJc w:val="left"/>
+      <w:pPr>
+        <w:ind w:left="3600" w:hanging="360"/>
+      </w:pPr>
+      <w:rPr>
+        <w:rFonts w:ascii="Symbol" w:hAnsi="Symbol" w:hint="default"/>
+      </w:rPr>
+    </w:lvl>
+    <w:lvl w:ilvl="4" w:tplc="40090003" w:tentative="1">
+      <w:start w:val="1"/>
+      <w:numFmt w:val="bullet"/>
+      <w:lvlText w:val="o"/>
+      <w:lvlJc w:val="left"/>
+      <w:pPr>
+        <w:ind w:left="4320" w:hanging="360"/>
+      </w:pPr>
+      <w:rPr>
+        <w:rFonts w:ascii="Courier New" w:hAnsi="Courier New" w:cs="Courier New" w:hint="default"/>
+      </w:rPr>
+    </w:lvl>
+    <w:lvl w:ilvl="5" w:tplc="40090005" w:tentative="1">
+      <w:start w:val="1"/>
+      <w:numFmt w:val="bullet"/>
+      <w:lvlText w:val=""/>
+      <w:lvlJc w:val="left"/>
+      <w:pPr>
+        <w:ind w:left="5040" w:hanging="360"/>
+      </w:pPr>
+      <w:rPr>
+        <w:rFonts w:ascii="Wingdings" w:hAnsi="Wingdings" w:hint="default"/>
+      </w:rPr>
+    </w:lvl>
+    <w:lvl w:ilvl="6" w:tplc="40090001" w:tentative="1">
+      <w:start w:val="1"/>
+      <w:numFmt w:val="bullet"/>
+      <w:lvlText w:val=""/>
+      <w:lvlJc w:val="left"/>
+      <w:pPr>
+        <w:ind w:left="5760" w:hanging="360"/>
+      </w:pPr>
+      <w:rPr>
+        <w:rFonts w:ascii="Symbol" w:hAnsi="Symbol" w:hint="default"/>
+      </w:rPr>
+    </w:lvl>
+    <w:lvl w:ilvl="7" w:tplc="40090003" w:tentative="1">
+      <w:start w:val="1"/>
+      <w:numFmt w:val="bullet"/>
+      <w:lvlText w:val="o"/>
+      <w:lvlJc w:val="left"/>
+      <w:pPr>
+        <w:ind w:left="6480" w:hanging="360"/>
+      </w:pPr>
+      <w:rPr>
+        <w:rFonts w:ascii="Courier New" w:hAnsi="Courier New" w:cs="Courier New" w:hint="default"/>
+      </w:rPr>
+    </w:lvl>
+    <w:lvl w:ilvl="8" w:tplc="40090005" w:tentative="1">
+      <w:start w:val="1"/>
+      <w:numFmt w:val="bullet"/>
+      <w:lvlText w:val=""/>
+      <w:lvlJc w:val="left"/>
+      <w:pPr>
+        <w:ind w:left="7200" w:hanging="360"/>
+      </w:pPr>
+      <w:rPr>
+        <w:rFonts w:ascii="Wingdings" w:hAnsi="Wingdings" w:hint="default"/>
+      </w:rPr>
+    </w:lvl>
+  </w:abstractNum>
+  <w:abstractNum w:abstractNumId="9" w15:restartNumberingAfterBreak="0">
+    <w:nsid w:val="701241EE"/>
+    <w:multiLevelType w:val="hybridMultilevel"/>
+    <w:tmpl w:val="BA40A876"/>
+    <w:lvl w:ilvl="0" w:tplc="40090003">
+      <w:start w:val="1"/>
+      <w:numFmt w:val="bullet"/>
+      <w:lvlText w:val="o"/>
+      <w:lvlJc w:val="left"/>
+      <w:pPr>
+        <w:ind w:left="1440" w:hanging="360"/>
+      </w:pPr>
+      <w:rPr>
+        <w:rFonts w:ascii="Courier New" w:hAnsi="Courier New" w:cs="Courier New" w:hint="default"/>
+      </w:rPr>
+    </w:lvl>
+    <w:lvl w:ilvl="1" w:tplc="40090003" w:tentative="1">
+      <w:start w:val="1"/>
+      <w:numFmt w:val="bullet"/>
+      <w:lvlText w:val="o"/>
+      <w:lvlJc w:val="left"/>
+      <w:pPr>
+        <w:ind w:left="2160" w:hanging="360"/>
+      </w:pPr>
+      <w:rPr>
+        <w:rFonts w:ascii="Courier New" w:hAnsi="Courier New" w:cs="Courier New" w:hint="default"/>
+      </w:rPr>
+    </w:lvl>
+    <w:lvl w:ilvl="2" w:tplc="40090005" w:tentative="1">
+      <w:start w:val="1"/>
+      <w:numFmt w:val="bullet"/>
+      <w:lvlText w:val=""/>
+      <w:lvlJc w:val="left"/>
+      <w:pPr>
+        <w:ind w:left="2880" w:hanging="360"/>
+      </w:pPr>
+      <w:rPr>
+        <w:rFonts w:ascii="Wingdings" w:hAnsi="Wingdings" w:hint="default"/>
+      </w:rPr>
+    </w:lvl>
+    <w:lvl w:ilvl="3" w:tplc="40090001" w:tentative="1">
+      <w:start w:val="1"/>
+      <w:numFmt w:val="bullet"/>
+      <w:lvlText w:val=""/>
+      <w:lvlJc w:val="left"/>
+      <w:pPr>
+        <w:ind w:left="3600" w:hanging="360"/>
+      </w:pPr>
+      <w:rPr>
+        <w:rFonts w:ascii="Symbol" w:hAnsi="Symbol" w:hint="default"/>
+      </w:rPr>
+    </w:lvl>
+    <w:lvl w:ilvl="4" w:tplc="40090003" w:tentative="1">
+      <w:start w:val="1"/>
+      <w:numFmt w:val="bullet"/>
+      <w:lvlText w:val="o"/>
+      <w:lvlJc w:val="left"/>
+      <w:pPr>
+        <w:ind w:left="4320" w:hanging="360"/>
+      </w:pPr>
+      <w:rPr>
+        <w:rFonts w:ascii="Courier New" w:hAnsi="Courier New" w:cs="Courier New" w:hint="default"/>
+      </w:rPr>
+    </w:lvl>
+    <w:lvl w:ilvl="5" w:tplc="40090005" w:tentative="1">
+      <w:start w:val="1"/>
+      <w:numFmt w:val="bullet"/>
+      <w:lvlText w:val=""/>
+      <w:lvlJc w:val="left"/>
+      <w:pPr>
+        <w:ind w:left="5040" w:hanging="360"/>
+      </w:pPr>
+      <w:rPr>
+        <w:rFonts w:ascii="Wingdings" w:hAnsi="Wingdings" w:hint="default"/>
+      </w:rPr>
+    </w:lvl>
+    <w:lvl w:ilvl="6" w:tplc="40090001" w:tentative="1">
+      <w:start w:val="1"/>
+      <w:numFmt w:val="bullet"/>
+      <w:lvlText w:val=""/>
+      <w:lvlJc w:val="left"/>
+      <w:pPr>
+        <w:ind w:left="5760" w:hanging="360"/>
+      </w:pPr>
+      <w:rPr>
+        <w:rFonts w:ascii="Symbol" w:hAnsi="Symbol" w:hint="default"/>
+      </w:rPr>
+    </w:lvl>
+    <w:lvl w:ilvl="7" w:tplc="40090003" w:tentative="1">
+      <w:start w:val="1"/>
+      <w:numFmt w:val="bullet"/>
+      <w:lvlText w:val="o"/>
+      <w:lvlJc w:val="left"/>
+      <w:pPr>
+        <w:ind w:left="6480" w:hanging="360"/>
+      </w:pPr>
+      <w:rPr>
+        <w:rFonts w:ascii="Courier New" w:hAnsi="Courier New" w:cs="Courier New" w:hint="default"/>
+      </w:rPr>
+    </w:lvl>
+    <w:lvl w:ilvl="8" w:tplc="40090005" w:tentative="1">
+      <w:start w:val="1"/>
+      <w:numFmt w:val="bullet"/>
+      <w:lvlText w:val=""/>
+      <w:lvlJc w:val="left"/>
+      <w:pPr>
+        <w:ind w:left="7200" w:hanging="360"/>
+      </w:pPr>
+      <w:rPr>
+        <w:rFonts w:ascii="Wingdings" w:hAnsi="Wingdings" w:hint="default"/>
+      </w:rPr>
+    </w:lvl>
+  </w:abstractNum>
+  <w:abstractNum w:abstractNumId="10" w15:restartNumberingAfterBreak="0">
     <w:nsid w:val="70651371"/>
     <w:multiLevelType w:val="hybridMultilevel"/>
     <w:tmpl w:val="2592B0A4"/>
@@ -2369,22 +5309,37 @@
     </w:lvl>
   </w:abstractNum>
   <w:num w:numId="1">
-    <w:abstractNumId w:val="3"/>
+    <w:abstractNumId w:val="6"/>
   </w:num>
   <w:num w:numId="2">
     <w:abstractNumId w:val="0"/>
   </w:num>
   <w:num w:numId="3">
+    <w:abstractNumId w:val="3"/>
+  </w:num>
+  <w:num w:numId="4">
+    <w:abstractNumId w:val="10"/>
+  </w:num>
+  <w:num w:numId="5">
+    <w:abstractNumId w:val="5"/>
+  </w:num>
+  <w:num w:numId="6">
+    <w:abstractNumId w:val="7"/>
+  </w:num>
+  <w:num w:numId="7">
+    <w:abstractNumId w:val="9"/>
+  </w:num>
+  <w:num w:numId="8">
+    <w:abstractNumId w:val="4"/>
+  </w:num>
+  <w:num w:numId="9">
+    <w:abstractNumId w:val="8"/>
+  </w:num>
+  <w:num w:numId="10">
     <w:abstractNumId w:val="1"/>
   </w:num>
-  <w:num w:numId="4">
-    <w:abstractNumId w:val="5"/>
-  </w:num>
-  <w:num w:numId="5">
+  <w:num w:numId="11">
     <w:abstractNumId w:val="2"/>
-  </w:num>
-  <w:num w:numId="6">
-    <w:abstractNumId w:val="4"/>
   </w:num>
 </w:numbering>
 </file>

</xml_diff>